<commit_message>
EC2 storage options added
</commit_message>
<xml_diff>
--- a/HVK EC2 and EC2 related.docx
+++ b/HVK EC2 and EC2 related.docx
@@ -1,6 +1,6 @@
 
 <file path=word/document.xml><?xml version="1.0" encoding="utf-8"?>
-<w:document xmlns:wpc="http://schemas.microsoft.com/office/word/2010/wordprocessingCanvas" xmlns:cx="http://schemas.microsoft.com/office/drawing/2014/chartex" xmlns:cx1="http://schemas.microsoft.com/office/drawing/2015/9/8/chartex" xmlns:cx2="http://schemas.microsoft.com/office/drawing/2015/10/21/chartex" xmlns:cx3="http://schemas.microsoft.com/office/drawing/2016/5/9/chartex" xmlns:cx4="http://schemas.microsoft.com/office/drawing/2016/5/10/chartex" xmlns:cx5="http://schemas.microsoft.com/office/drawing/2016/5/11/chartex" xmlns:cx6="http://schemas.microsoft.com/office/drawing/2016/5/12/chartex" xmlns:cx7="http://schemas.microsoft.com/office/drawing/2016/5/13/chartex" xmlns:cx8="http://schemas.microsoft.com/office/drawing/2016/5/14/chartex" xmlns:mc="http://schemas.openxmlformats.org/markup-compatibility/2006" xmlns:aink="http://schemas.microsoft.com/office/drawing/2016/ink" xmlns:am3d="http://schemas.microsoft.com/office/drawing/2017/model3d" xmlns:o="urn:schemas-microsoft-com:office:office" xmlns:r="http://schemas.openxmlformats.org/officeDocument/2006/relationships" xmlns:m="http://schemas.openxmlformats.org/officeDocument/2006/math" xmlns:v="urn:schemas-microsoft-com:vml" xmlns:wp14="http://schemas.microsoft.com/office/word/2010/wordprocessingDrawing" xmlns:wp="http://schemas.openxmlformats.org/drawingml/2006/wordprocessingDrawing" xmlns:w10="urn:schemas-microsoft-com:office:word" xmlns:w="http://schemas.openxmlformats.org/wordprocessingml/2006/main" xmlns:w14="http://schemas.microsoft.com/office/word/2010/wordml" xmlns:w15="http://schemas.microsoft.com/office/word/2012/wordml" xmlns:w16cid="http://schemas.microsoft.com/office/word/2016/wordml/cid" xmlns:w16se="http://schemas.microsoft.com/office/word/2015/wordml/symex" xmlns:wpg="http://schemas.microsoft.com/office/word/2010/wordprocessingGroup" xmlns:wpi="http://schemas.microsoft.com/office/word/2010/wordprocessingInk" xmlns:wne="http://schemas.microsoft.com/office/word/2006/wordml" xmlns:wps="http://schemas.microsoft.com/office/word/2010/wordprocessingShape" mc:Ignorable="w14 w15 w16se w16cid wp14">
+<w:document xmlns:wpc="http://schemas.microsoft.com/office/word/2010/wordprocessingCanvas" xmlns:mc="http://schemas.openxmlformats.org/markup-compatibility/2006" xmlns:o="urn:schemas-microsoft-com:office:office" xmlns:r="http://schemas.openxmlformats.org/officeDocument/2006/relationships" xmlns:m="http://schemas.openxmlformats.org/officeDocument/2006/math" xmlns:v="urn:schemas-microsoft-com:vml" xmlns:wp14="http://schemas.microsoft.com/office/word/2010/wordprocessingDrawing" xmlns:wp="http://schemas.openxmlformats.org/drawingml/2006/wordprocessingDrawing" xmlns:w10="urn:schemas-microsoft-com:office:word" xmlns:w="http://schemas.openxmlformats.org/wordprocessingml/2006/main" xmlns:w14="http://schemas.microsoft.com/office/word/2010/wordml" xmlns:wpg="http://schemas.microsoft.com/office/word/2010/wordprocessingGroup" xmlns:wpi="http://schemas.microsoft.com/office/word/2010/wordprocessingInk" xmlns:wne="http://schemas.microsoft.com/office/word/2006/wordml" xmlns:wps="http://schemas.microsoft.com/office/word/2010/wordprocessingShape" mc:Ignorable="w14 wp14">
   <w:body>
     <w:p>
       <w:pPr>
@@ -59,7 +59,7 @@
       </w:r>
     </w:p>
     <w:p>
-      <w:hyperlink r:id="rId4" w:history="1">
+      <w:hyperlink r:id="rId5" w:history="1">
         <w:r>
           <w:rPr>
             <w:rStyle w:val="Hyperlink"/>
@@ -76,7 +76,7 @@
       </w:r>
     </w:p>
     <w:p>
-      <w:hyperlink r:id="rId5" w:history="1">
+      <w:hyperlink r:id="rId6" w:history="1">
         <w:r>
           <w:rPr>
             <w:rStyle w:val="Hyperlink"/>
@@ -123,7 +123,7 @@
                     <pic:cNvPicPr/>
                   </pic:nvPicPr>
                   <pic:blipFill>
-                    <a:blip r:embed="rId6"/>
+                    <a:blip r:embed="rId7"/>
                     <a:stretch>
                       <a:fillRect/>
                     </a:stretch>
@@ -171,6 +171,10 @@
     <w:p/>
     <w:p>
       <w:r>
+        <w:rPr>
+          <w:noProof/>
+          <w:lang w:val="en-IN"/>
+        </w:rPr>
         <w:drawing>
           <wp:inline distT="0" distB="0" distL="0" distR="0" wp14:anchorId="10ACED66" wp14:editId="308B2C9A">
             <wp:extent cx="5751574" cy="2956560"/>
@@ -187,7 +191,7 @@
                     <pic:cNvPicPr/>
                   </pic:nvPicPr>
                   <pic:blipFill>
-                    <a:blip r:embed="rId7"/>
+                    <a:blip r:embed="rId8"/>
                     <a:stretch>
                       <a:fillRect/>
                     </a:stretch>
@@ -211,8 +215,6 @@
     <w:p/>
     <w:p/>
     <w:p>
-      <w:bookmarkStart w:id="0" w:name="_GoBack"/>
-      <w:bookmarkEnd w:id="0"/>
       <w:r>
         <w:t xml:space="preserve">AWS EBS vs Object store(S3)  </w:t>
       </w:r>
@@ -243,7 +245,7 @@
                     <pic:cNvPicPr preferRelativeResize="0"/>
                   </pic:nvPicPr>
                   <pic:blipFill>
-                    <a:blip r:embed="rId8"/>
+                    <a:blip r:embed="rId9"/>
                     <a:srcRect/>
                     <a:stretch>
                       <a:fillRect/>
@@ -300,6 +302,65 @@
       </w:r>
     </w:p>
     <w:p/>
+    <w:p/>
+    <w:p/>
+    <w:p/>
+    <w:p/>
+    <w:p/>
+    <w:p/>
+    <w:p/>
+    <w:p/>
+    <w:p/>
+    <w:p/>
+    <w:p>
+      <w:r>
+        <w:lastRenderedPageBreak/>
+        <w:t>EC2 storage options:</w:t>
+      </w:r>
+    </w:p>
+    <w:p>
+      <w:bookmarkStart w:id="0" w:name="_GoBack"/>
+      <w:bookmarkEnd w:id="0"/>
+    </w:p>
+    <w:p>
+      <w:r>
+        <w:drawing>
+          <wp:inline distT="0" distB="0" distL="0" distR="0" wp14:anchorId="1CD449F1" wp14:editId="380BCDCF">
+            <wp:extent cx="2837075" cy="2914650"/>
+            <wp:effectExtent l="0" t="0" r="1905" b="0"/>
+            <wp:docPr id="4" name="Picture 4"/>
+            <wp:cNvGraphicFramePr>
+              <a:graphicFrameLocks xmlns:a="http://schemas.openxmlformats.org/drawingml/2006/main" noChangeAspect="1"/>
+            </wp:cNvGraphicFramePr>
+            <a:graphic xmlns:a="http://schemas.openxmlformats.org/drawingml/2006/main">
+              <a:graphicData uri="http://schemas.openxmlformats.org/drawingml/2006/picture">
+                <pic:pic xmlns:pic="http://schemas.openxmlformats.org/drawingml/2006/picture">
+                  <pic:nvPicPr>
+                    <pic:cNvPr id="0" name=""/>
+                    <pic:cNvPicPr/>
+                  </pic:nvPicPr>
+                  <pic:blipFill>
+                    <a:blip r:embed="rId10"/>
+                    <a:stretch>
+                      <a:fillRect/>
+                    </a:stretch>
+                  </pic:blipFill>
+                  <pic:spPr>
+                    <a:xfrm>
+                      <a:off x="0" y="0"/>
+                      <a:ext cx="2845237" cy="2923035"/>
+                    </a:xfrm>
+                    <a:prstGeom prst="rect">
+                      <a:avLst/>
+                    </a:prstGeom>
+                  </pic:spPr>
+                </pic:pic>
+              </a:graphicData>
+            </a:graphic>
+          </wp:inline>
+        </w:drawing>
+      </w:r>
+    </w:p>
     <w:sectPr>
       <w:pgSz w:w="12240" w:h="15840"/>
       <w:pgMar w:top="1440" w:right="1440" w:bottom="1440" w:left="1440" w:header="720" w:footer="720" w:gutter="0"/>
@@ -311,7 +372,7 @@
 </file>
 
 <file path=word/styles.xml><?xml version="1.0" encoding="utf-8"?>
-<w:styles xmlns:mc="http://schemas.openxmlformats.org/markup-compatibility/2006" xmlns:r="http://schemas.openxmlformats.org/officeDocument/2006/relationships" xmlns:w="http://schemas.openxmlformats.org/wordprocessingml/2006/main" xmlns:w14="http://schemas.microsoft.com/office/word/2010/wordml" xmlns:w15="http://schemas.microsoft.com/office/word/2012/wordml" xmlns:w16cid="http://schemas.microsoft.com/office/word/2016/wordml/cid" xmlns:w16se="http://schemas.microsoft.com/office/word/2015/wordml/symex" mc:Ignorable="w14 w15 w16se w16cid">
+<w:styles xmlns:mc="http://schemas.openxmlformats.org/markup-compatibility/2006" xmlns:r="http://schemas.openxmlformats.org/officeDocument/2006/relationships" xmlns:w="http://schemas.openxmlformats.org/wordprocessingml/2006/main" xmlns:w14="http://schemas.microsoft.com/office/word/2010/wordml" mc:Ignorable="w14">
   <w:docDefaults>
     <w:rPrDefault>
       <w:rPr>
@@ -327,383 +388,522 @@
       </w:pPr>
     </w:pPrDefault>
   </w:docDefaults>
-  <w:latentStyles w:defLockedState="0" w:defUIPriority="99" w:defSemiHidden="0" w:defUnhideWhenUsed="0" w:defQFormat="0" w:count="376">
-    <w:lsdException w:name="Normal" w:uiPriority="0" w:qFormat="1"/>
-    <w:lsdException w:name="heading 1" w:uiPriority="9" w:qFormat="1"/>
-    <w:lsdException w:name="heading 2" w:semiHidden="1" w:uiPriority="9" w:unhideWhenUsed="1" w:qFormat="1"/>
-    <w:lsdException w:name="heading 3" w:semiHidden="1" w:uiPriority="9" w:unhideWhenUsed="1" w:qFormat="1"/>
-    <w:lsdException w:name="heading 4" w:semiHidden="1" w:uiPriority="9" w:unhideWhenUsed="1" w:qFormat="1"/>
-    <w:lsdException w:name="heading 5" w:semiHidden="1" w:uiPriority="9" w:unhideWhenUsed="1" w:qFormat="1"/>
-    <w:lsdException w:name="heading 6" w:semiHidden="1" w:uiPriority="9" w:unhideWhenUsed="1" w:qFormat="1"/>
-    <w:lsdException w:name="heading 7" w:semiHidden="1" w:uiPriority="9" w:unhideWhenUsed="1" w:qFormat="1"/>
-    <w:lsdException w:name="heading 8" w:semiHidden="1" w:uiPriority="9" w:unhideWhenUsed="1" w:qFormat="1"/>
-    <w:lsdException w:name="heading 9" w:semiHidden="1" w:uiPriority="9" w:unhideWhenUsed="1" w:qFormat="1"/>
-    <w:lsdException w:name="index 1" w:semiHidden="1" w:unhideWhenUsed="1"/>
-    <w:lsdException w:name="index 2" w:semiHidden="1" w:unhideWhenUsed="1"/>
-    <w:lsdException w:name="index 3" w:semiHidden="1" w:unhideWhenUsed="1"/>
-    <w:lsdException w:name="index 4" w:semiHidden="1" w:unhideWhenUsed="1"/>
-    <w:lsdException w:name="index 5" w:semiHidden="1" w:unhideWhenUsed="1"/>
-    <w:lsdException w:name="index 6" w:semiHidden="1" w:unhideWhenUsed="1"/>
-    <w:lsdException w:name="index 7" w:semiHidden="1" w:unhideWhenUsed="1"/>
-    <w:lsdException w:name="index 8" w:semiHidden="1" w:unhideWhenUsed="1"/>
-    <w:lsdException w:name="index 9" w:semiHidden="1" w:unhideWhenUsed="1"/>
-    <w:lsdException w:name="toc 1" w:semiHidden="1" w:uiPriority="39" w:unhideWhenUsed="1"/>
-    <w:lsdException w:name="toc 2" w:semiHidden="1" w:uiPriority="39" w:unhideWhenUsed="1"/>
-    <w:lsdException w:name="toc 3" w:semiHidden="1" w:uiPriority="39" w:unhideWhenUsed="1"/>
-    <w:lsdException w:name="toc 4" w:semiHidden="1" w:uiPriority="39" w:unhideWhenUsed="1"/>
-    <w:lsdException w:name="toc 5" w:semiHidden="1" w:uiPriority="39" w:unhideWhenUsed="1"/>
-    <w:lsdException w:name="toc 6" w:semiHidden="1" w:uiPriority="39" w:unhideWhenUsed="1"/>
-    <w:lsdException w:name="toc 7" w:semiHidden="1" w:uiPriority="39" w:unhideWhenUsed="1"/>
-    <w:lsdException w:name="toc 8" w:semiHidden="1" w:uiPriority="39" w:unhideWhenUsed="1"/>
-    <w:lsdException w:name="toc 9" w:semiHidden="1" w:uiPriority="39" w:unhideWhenUsed="1"/>
-    <w:lsdException w:name="Normal Indent" w:semiHidden="1" w:unhideWhenUsed="1"/>
-    <w:lsdException w:name="footnote text" w:semiHidden="1" w:unhideWhenUsed="1"/>
-    <w:lsdException w:name="annotation text" w:semiHidden="1" w:unhideWhenUsed="1"/>
-    <w:lsdException w:name="header" w:semiHidden="1" w:unhideWhenUsed="1"/>
-    <w:lsdException w:name="footer" w:semiHidden="1" w:unhideWhenUsed="1"/>
-    <w:lsdException w:name="index heading" w:semiHidden="1" w:unhideWhenUsed="1"/>
-    <w:lsdException w:name="caption" w:semiHidden="1" w:uiPriority="35" w:unhideWhenUsed="1" w:qFormat="1"/>
-    <w:lsdException w:name="table of figures" w:semiHidden="1" w:unhideWhenUsed="1"/>
-    <w:lsdException w:name="envelope address" w:semiHidden="1" w:unhideWhenUsed="1"/>
-    <w:lsdException w:name="envelope return" w:semiHidden="1" w:unhideWhenUsed="1"/>
-    <w:lsdException w:name="footnote reference" w:semiHidden="1" w:unhideWhenUsed="1"/>
-    <w:lsdException w:name="annotation reference" w:semiHidden="1" w:unhideWhenUsed="1"/>
-    <w:lsdException w:name="line number" w:semiHidden="1" w:unhideWhenUsed="1"/>
-    <w:lsdException w:name="page number" w:semiHidden="1" w:unhideWhenUsed="1"/>
-    <w:lsdException w:name="endnote reference" w:semiHidden="1" w:unhideWhenUsed="1"/>
-    <w:lsdException w:name="endnote text" w:semiHidden="1" w:unhideWhenUsed="1"/>
-    <w:lsdException w:name="table of authorities" w:semiHidden="1" w:unhideWhenUsed="1"/>
-    <w:lsdException w:name="macro" w:semiHidden="1" w:unhideWhenUsed="1"/>
-    <w:lsdException w:name="toa heading" w:semiHidden="1" w:unhideWhenUsed="1"/>
-    <w:lsdException w:name="List" w:semiHidden="1" w:unhideWhenUsed="1"/>
-    <w:lsdException w:name="List Bullet" w:semiHidden="1" w:unhideWhenUsed="1"/>
-    <w:lsdException w:name="List Number" w:semiHidden="1" w:unhideWhenUsed="1"/>
-    <w:lsdException w:name="List 2" w:semiHidden="1" w:unhideWhenUsed="1"/>
-    <w:lsdException w:name="List 3" w:semiHidden="1" w:unhideWhenUsed="1"/>
-    <w:lsdException w:name="List 4" w:semiHidden="1" w:unhideWhenUsed="1"/>
-    <w:lsdException w:name="List 5" w:semiHidden="1" w:unhideWhenUsed="1"/>
-    <w:lsdException w:name="List Bullet 2" w:semiHidden="1" w:unhideWhenUsed="1"/>
-    <w:lsdException w:name="List Bullet 3" w:semiHidden="1" w:unhideWhenUsed="1"/>
-    <w:lsdException w:name="List Bullet 4" w:semiHidden="1" w:unhideWhenUsed="1"/>
-    <w:lsdException w:name="List Bullet 5" w:semiHidden="1" w:unhideWhenUsed="1"/>
-    <w:lsdException w:name="List Number 2" w:semiHidden="1" w:unhideWhenUsed="1"/>
-    <w:lsdException w:name="List Number 3" w:semiHidden="1" w:unhideWhenUsed="1"/>
-    <w:lsdException w:name="List Number 4" w:semiHidden="1" w:unhideWhenUsed="1"/>
-    <w:lsdException w:name="List Number 5" w:semiHidden="1" w:unhideWhenUsed="1"/>
-    <w:lsdException w:name="Title" w:uiPriority="10" w:qFormat="1"/>
-    <w:lsdException w:name="Closing" w:semiHidden="1" w:unhideWhenUsed="1"/>
-    <w:lsdException w:name="Signature" w:semiHidden="1" w:unhideWhenUsed="1"/>
-    <w:lsdException w:name="Default Paragraph Font" w:semiHidden="1" w:uiPriority="1" w:unhideWhenUsed="1"/>
-    <w:lsdException w:name="Body Text" w:semiHidden="1" w:unhideWhenUsed="1"/>
-    <w:lsdException w:name="Body Text Indent" w:semiHidden="1" w:unhideWhenUsed="1"/>
-    <w:lsdException w:name="List Continue" w:semiHidden="1" w:unhideWhenUsed="1"/>
-    <w:lsdException w:name="List Continue 2" w:semiHidden="1" w:unhideWhenUsed="1"/>
-    <w:lsdException w:name="List Continue 3" w:semiHidden="1" w:unhideWhenUsed="1"/>
-    <w:lsdException w:name="List Continue 4" w:semiHidden="1" w:unhideWhenUsed="1"/>
-    <w:lsdException w:name="List Continue 5" w:semiHidden="1" w:unhideWhenUsed="1"/>
-    <w:lsdException w:name="Message Header" w:semiHidden="1" w:unhideWhenUsed="1"/>
-    <w:lsdException w:name="Subtitle" w:uiPriority="11" w:qFormat="1"/>
-    <w:lsdException w:name="Salutation" w:semiHidden="1" w:unhideWhenUsed="1"/>
-    <w:lsdException w:name="Date" w:semiHidden="1" w:unhideWhenUsed="1"/>
-    <w:lsdException w:name="Body Text First Indent" w:semiHidden="1" w:unhideWhenUsed="1"/>
-    <w:lsdException w:name="Body Text First Indent 2" w:semiHidden="1" w:unhideWhenUsed="1"/>
-    <w:lsdException w:name="Note Heading" w:semiHidden="1" w:unhideWhenUsed="1"/>
-    <w:lsdException w:name="Body Text 2" w:semiHidden="1" w:unhideWhenUsed="1"/>
-    <w:lsdException w:name="Body Text 3" w:semiHidden="1" w:unhideWhenUsed="1"/>
-    <w:lsdException w:name="Body Text Indent 2" w:semiHidden="1" w:unhideWhenUsed="1"/>
-    <w:lsdException w:name="Body Text Indent 3" w:semiHidden="1" w:unhideWhenUsed="1"/>
-    <w:lsdException w:name="Block Text" w:semiHidden="1" w:unhideWhenUsed="1"/>
-    <w:lsdException w:name="Hyperlink" w:semiHidden="1" w:unhideWhenUsed="1"/>
-    <w:lsdException w:name="FollowedHyperlink" w:semiHidden="1" w:unhideWhenUsed="1"/>
-    <w:lsdException w:name="Strong" w:uiPriority="22" w:qFormat="1"/>
-    <w:lsdException w:name="Emphasis" w:uiPriority="20" w:qFormat="1"/>
-    <w:lsdException w:name="Document Map" w:semiHidden="1" w:unhideWhenUsed="1"/>
-    <w:lsdException w:name="Plain Text" w:semiHidden="1" w:unhideWhenUsed="1"/>
-    <w:lsdException w:name="E-mail Signature" w:semiHidden="1" w:unhideWhenUsed="1"/>
-    <w:lsdException w:name="HTML Top of Form" w:semiHidden="1" w:unhideWhenUsed="1"/>
-    <w:lsdException w:name="HTML Bottom of Form" w:semiHidden="1" w:unhideWhenUsed="1"/>
-    <w:lsdException w:name="Normal (Web)" w:semiHidden="1" w:unhideWhenUsed="1"/>
-    <w:lsdException w:name="HTML Acronym" w:semiHidden="1" w:unhideWhenUsed="1"/>
-    <w:lsdException w:name="HTML Address" w:semiHidden="1" w:unhideWhenUsed="1"/>
-    <w:lsdException w:name="HTML Cite" w:semiHidden="1" w:unhideWhenUsed="1"/>
-    <w:lsdException w:name="HTML Code" w:semiHidden="1" w:unhideWhenUsed="1"/>
-    <w:lsdException w:name="HTML Definition" w:semiHidden="1" w:unhideWhenUsed="1"/>
-    <w:lsdException w:name="HTML Keyboard" w:semiHidden="1" w:unhideWhenUsed="1"/>
-    <w:lsdException w:name="HTML Preformatted" w:semiHidden="1" w:unhideWhenUsed="1"/>
-    <w:lsdException w:name="HTML Sample" w:semiHidden="1" w:unhideWhenUsed="1"/>
-    <w:lsdException w:name="HTML Typewriter" w:semiHidden="1" w:unhideWhenUsed="1"/>
-    <w:lsdException w:name="HTML Variable" w:semiHidden="1" w:unhideWhenUsed="1"/>
-    <w:lsdException w:name="Normal Table" w:semiHidden="1" w:unhideWhenUsed="1"/>
-    <w:lsdException w:name="annotation subject" w:semiHidden="1" w:unhideWhenUsed="1"/>
-    <w:lsdException w:name="No List" w:semiHidden="1" w:unhideWhenUsed="1"/>
-    <w:lsdException w:name="Outline List 1" w:semiHidden="1" w:unhideWhenUsed="1"/>
-    <w:lsdException w:name="Outline List 2" w:semiHidden="1" w:unhideWhenUsed="1"/>
-    <w:lsdException w:name="Outline List 3" w:semiHidden="1" w:unhideWhenUsed="1"/>
-    <w:lsdException w:name="Table Simple 1" w:semiHidden="1" w:unhideWhenUsed="1"/>
-    <w:lsdException w:name="Table Simple 2" w:semiHidden="1" w:unhideWhenUsed="1"/>
-    <w:lsdException w:name="Table Simple 3" w:semiHidden="1" w:unhideWhenUsed="1"/>
-    <w:lsdException w:name="Table Classic 1" w:semiHidden="1" w:unhideWhenUsed="1"/>
-    <w:lsdException w:name="Table Classic 2" w:semiHidden="1" w:unhideWhenUsed="1"/>
-    <w:lsdException w:name="Table Classic 3" w:semiHidden="1" w:unhideWhenUsed="1"/>
-    <w:lsdException w:name="Table Classic 4" w:semiHidden="1" w:unhideWhenUsed="1"/>
-    <w:lsdException w:name="Table Colorful 1" w:semiHidden="1" w:unhideWhenUsed="1"/>
-    <w:lsdException w:name="Table Colorful 2" w:semiHidden="1" w:unhideWhenUsed="1"/>
-    <w:lsdException w:name="Table Colorful 3" w:semiHidden="1" w:unhideWhenUsed="1"/>
-    <w:lsdException w:name="Table Columns 1" w:semiHidden="1" w:unhideWhenUsed="1"/>
-    <w:lsdException w:name="Table Columns 2" w:semiHidden="1" w:unhideWhenUsed="1"/>
-    <w:lsdException w:name="Table Columns 3" w:semiHidden="1" w:unhideWhenUsed="1"/>
-    <w:lsdException w:name="Table Columns 4" w:semiHidden="1" w:unhideWhenUsed="1"/>
-    <w:lsdException w:name="Table Columns 5" w:semiHidden="1" w:unhideWhenUsed="1"/>
-    <w:lsdException w:name="Table Grid 1" w:semiHidden="1" w:unhideWhenUsed="1"/>
-    <w:lsdException w:name="Table Grid 2" w:semiHidden="1" w:unhideWhenUsed="1"/>
-    <w:lsdException w:name="Table Grid 3" w:semiHidden="1" w:unhideWhenUsed="1"/>
-    <w:lsdException w:name="Table Grid 4" w:semiHidden="1" w:unhideWhenUsed="1"/>
-    <w:lsdException w:name="Table Grid 5" w:semiHidden="1" w:unhideWhenUsed="1"/>
-    <w:lsdException w:name="Table Grid 6" w:semiHidden="1" w:unhideWhenUsed="1"/>
-    <w:lsdException w:name="Table Grid 7" w:semiHidden="1" w:unhideWhenUsed="1"/>
-    <w:lsdException w:name="Table Grid 8" w:semiHidden="1" w:unhideWhenUsed="1"/>
-    <w:lsdException w:name="Table List 1" w:semiHidden="1" w:unhideWhenUsed="1"/>
-    <w:lsdException w:name="Table List 2" w:semiHidden="1" w:unhideWhenUsed="1"/>
-    <w:lsdException w:name="Table List 3" w:semiHidden="1" w:unhideWhenUsed="1"/>
-    <w:lsdException w:name="Table List 4" w:semiHidden="1" w:unhideWhenUsed="1"/>
-    <w:lsdException w:name="Table List 5" w:semiHidden="1" w:unhideWhenUsed="1"/>
-    <w:lsdException w:name="Table List 6" w:semiHidden="1" w:unhideWhenUsed="1"/>
-    <w:lsdException w:name="Table List 7" w:semiHidden="1" w:unhideWhenUsed="1"/>
-    <w:lsdException w:name="Table List 8" w:semiHidden="1" w:unhideWhenUsed="1"/>
-    <w:lsdException w:name="Table 3D effects 1" w:semiHidden="1" w:unhideWhenUsed="1"/>
-    <w:lsdException w:name="Table 3D effects 2" w:semiHidden="1" w:unhideWhenUsed="1"/>
-    <w:lsdException w:name="Table 3D effects 3" w:semiHidden="1" w:unhideWhenUsed="1"/>
-    <w:lsdException w:name="Table Contemporary" w:semiHidden="1" w:unhideWhenUsed="1"/>
-    <w:lsdException w:name="Table Elegant" w:semiHidden="1" w:unhideWhenUsed="1"/>
-    <w:lsdException w:name="Table Professional" w:semiHidden="1" w:unhideWhenUsed="1"/>
-    <w:lsdException w:name="Table Subtle 1" w:semiHidden="1" w:unhideWhenUsed="1"/>
-    <w:lsdException w:name="Table Subtle 2" w:semiHidden="1" w:unhideWhenUsed="1"/>
-    <w:lsdException w:name="Table Web 1" w:semiHidden="1" w:unhideWhenUsed="1"/>
-    <w:lsdException w:name="Table Web 2" w:semiHidden="1" w:unhideWhenUsed="1"/>
-    <w:lsdException w:name="Table Web 3" w:semiHidden="1" w:unhideWhenUsed="1"/>
-    <w:lsdException w:name="Balloon Text" w:semiHidden="1" w:unhideWhenUsed="1"/>
-    <w:lsdException w:name="Table Grid" w:semiHidden="1" w:uiPriority="39" w:unhideWhenUsed="1"/>
-    <w:lsdException w:name="Table Theme" w:semiHidden="1" w:unhideWhenUsed="1"/>
-    <w:lsdException w:name="Placeholder Text" w:semiHidden="1"/>
-    <w:lsdException w:name="No Spacing" w:uiPriority="1" w:qFormat="1"/>
-    <w:lsdException w:name="Light Shading" w:uiPriority="60"/>
-    <w:lsdException w:name="Light List" w:uiPriority="61"/>
-    <w:lsdException w:name="Light Grid" w:uiPriority="62"/>
-    <w:lsdException w:name="Medium Shading 1" w:uiPriority="63"/>
-    <w:lsdException w:name="Medium Shading 2" w:uiPriority="64"/>
-    <w:lsdException w:name="Medium List 1" w:uiPriority="65"/>
-    <w:lsdException w:name="Medium List 2" w:uiPriority="66"/>
-    <w:lsdException w:name="Medium Grid 1" w:uiPriority="67"/>
-    <w:lsdException w:name="Medium Grid 2" w:uiPriority="68"/>
-    <w:lsdException w:name="Medium Grid 3" w:uiPriority="69"/>
-    <w:lsdException w:name="Dark List" w:uiPriority="70"/>
-    <w:lsdException w:name="Colorful Shading" w:uiPriority="71"/>
-    <w:lsdException w:name="Colorful List" w:uiPriority="72"/>
-    <w:lsdException w:name="Colorful Grid" w:uiPriority="73"/>
-    <w:lsdException w:name="Light Shading Accent 1" w:uiPriority="60"/>
-    <w:lsdException w:name="Light List Accent 1" w:uiPriority="61"/>
-    <w:lsdException w:name="Light Grid Accent 1" w:uiPriority="62"/>
-    <w:lsdException w:name="Medium Shading 1 Accent 1" w:uiPriority="63"/>
-    <w:lsdException w:name="Medium Shading 2 Accent 1" w:uiPriority="64"/>
-    <w:lsdException w:name="Medium List 1 Accent 1" w:uiPriority="65"/>
-    <w:lsdException w:name="Revision" w:semiHidden="1"/>
-    <w:lsdException w:name="List Paragraph" w:uiPriority="34" w:qFormat="1"/>
-    <w:lsdException w:name="Quote" w:uiPriority="29" w:qFormat="1"/>
-    <w:lsdException w:name="Intense Quote" w:uiPriority="30" w:qFormat="1"/>
-    <w:lsdException w:name="Medium List 2 Accent 1" w:uiPriority="66"/>
-    <w:lsdException w:name="Medium Grid 1 Accent 1" w:uiPriority="67"/>
-    <w:lsdException w:name="Medium Grid 2 Accent 1" w:uiPriority="68"/>
-    <w:lsdException w:name="Medium Grid 3 Accent 1" w:uiPriority="69"/>
-    <w:lsdException w:name="Dark List Accent 1" w:uiPriority="70"/>
-    <w:lsdException w:name="Colorful Shading Accent 1" w:uiPriority="71"/>
-    <w:lsdException w:name="Colorful List Accent 1" w:uiPriority="72"/>
-    <w:lsdException w:name="Colorful Grid Accent 1" w:uiPriority="73"/>
-    <w:lsdException w:name="Light Shading Accent 2" w:uiPriority="60"/>
-    <w:lsdException w:name="Light List Accent 2" w:uiPriority="61"/>
-    <w:lsdException w:name="Light Grid Accent 2" w:uiPriority="62"/>
-    <w:lsdException w:name="Medium Shading 1 Accent 2" w:uiPriority="63"/>
-    <w:lsdException w:name="Medium Shading 2 Accent 2" w:uiPriority="64"/>
-    <w:lsdException w:name="Medium List 1 Accent 2" w:uiPriority="65"/>
-    <w:lsdException w:name="Medium List 2 Accent 2" w:uiPriority="66"/>
-    <w:lsdException w:name="Medium Grid 1 Accent 2" w:uiPriority="67"/>
-    <w:lsdException w:name="Medium Grid 2 Accent 2" w:uiPriority="68"/>
-    <w:lsdException w:name="Medium Grid 3 Accent 2" w:uiPriority="69"/>
-    <w:lsdException w:name="Dark List Accent 2" w:uiPriority="70"/>
-    <w:lsdException w:name="Colorful Shading Accent 2" w:uiPriority="71"/>
-    <w:lsdException w:name="Colorful List Accent 2" w:uiPriority="72"/>
-    <w:lsdException w:name="Colorful Grid Accent 2" w:uiPriority="73"/>
-    <w:lsdException w:name="Light Shading Accent 3" w:uiPriority="60"/>
-    <w:lsdException w:name="Light List Accent 3" w:uiPriority="61"/>
-    <w:lsdException w:name="Light Grid Accent 3" w:uiPriority="62"/>
-    <w:lsdException w:name="Medium Shading 1 Accent 3" w:uiPriority="63"/>
-    <w:lsdException w:name="Medium Shading 2 Accent 3" w:uiPriority="64"/>
-    <w:lsdException w:name="Medium List 1 Accent 3" w:uiPriority="65"/>
-    <w:lsdException w:name="Medium List 2 Accent 3" w:uiPriority="66"/>
-    <w:lsdException w:name="Medium Grid 1 Accent 3" w:uiPriority="67"/>
-    <w:lsdException w:name="Medium Grid 2 Accent 3" w:uiPriority="68"/>
-    <w:lsdException w:name="Medium Grid 3 Accent 3" w:uiPriority="69"/>
-    <w:lsdException w:name="Dark List Accent 3" w:uiPriority="70"/>
-    <w:lsdException w:name="Colorful Shading Accent 3" w:uiPriority="71"/>
-    <w:lsdException w:name="Colorful List Accent 3" w:uiPriority="72"/>
-    <w:lsdException w:name="Colorful Grid Accent 3" w:uiPriority="73"/>
-    <w:lsdException w:name="Light Shading Accent 4" w:uiPriority="60"/>
-    <w:lsdException w:name="Light List Accent 4" w:uiPriority="61"/>
-    <w:lsdException w:name="Light Grid Accent 4" w:uiPriority="62"/>
-    <w:lsdException w:name="Medium Shading 1 Accent 4" w:uiPriority="63"/>
-    <w:lsdException w:name="Medium Shading 2 Accent 4" w:uiPriority="64"/>
-    <w:lsdException w:name="Medium List 1 Accent 4" w:uiPriority="65"/>
-    <w:lsdException w:name="Medium List 2 Accent 4" w:uiPriority="66"/>
-    <w:lsdException w:name="Medium Grid 1 Accent 4" w:uiPriority="67"/>
-    <w:lsdException w:name="Medium Grid 2 Accent 4" w:uiPriority="68"/>
-    <w:lsdException w:name="Medium Grid 3 Accent 4" w:uiPriority="69"/>
-    <w:lsdException w:name="Dark List Accent 4" w:uiPriority="70"/>
-    <w:lsdException w:name="Colorful Shading Accent 4" w:uiPriority="71"/>
-    <w:lsdException w:name="Colorful List Accent 4" w:uiPriority="72"/>
-    <w:lsdException w:name="Colorful Grid Accent 4" w:uiPriority="73"/>
-    <w:lsdException w:name="Light Shading Accent 5" w:uiPriority="60"/>
-    <w:lsdException w:name="Light List Accent 5" w:uiPriority="61"/>
-    <w:lsdException w:name="Light Grid Accent 5" w:uiPriority="62"/>
-    <w:lsdException w:name="Medium Shading 1 Accent 5" w:uiPriority="63"/>
-    <w:lsdException w:name="Medium Shading 2 Accent 5" w:uiPriority="64"/>
-    <w:lsdException w:name="Medium List 1 Accent 5" w:uiPriority="65"/>
-    <w:lsdException w:name="Medium List 2 Accent 5" w:uiPriority="66"/>
-    <w:lsdException w:name="Medium Grid 1 Accent 5" w:uiPriority="67"/>
-    <w:lsdException w:name="Medium Grid 2 Accent 5" w:uiPriority="68"/>
-    <w:lsdException w:name="Medium Grid 3 Accent 5" w:uiPriority="69"/>
-    <w:lsdException w:name="Dark List Accent 5" w:uiPriority="70"/>
-    <w:lsdException w:name="Colorful Shading Accent 5" w:uiPriority="71"/>
-    <w:lsdException w:name="Colorful List Accent 5" w:uiPriority="72"/>
-    <w:lsdException w:name="Colorful Grid Accent 5" w:uiPriority="73"/>
-    <w:lsdException w:name="Light Shading Accent 6" w:uiPriority="60"/>
-    <w:lsdException w:name="Light List Accent 6" w:uiPriority="61"/>
-    <w:lsdException w:name="Light Grid Accent 6" w:uiPriority="62"/>
-    <w:lsdException w:name="Medium Shading 1 Accent 6" w:uiPriority="63"/>
-    <w:lsdException w:name="Medium Shading 2 Accent 6" w:uiPriority="64"/>
-    <w:lsdException w:name="Medium List 1 Accent 6" w:uiPriority="65"/>
-    <w:lsdException w:name="Medium List 2 Accent 6" w:uiPriority="66"/>
-    <w:lsdException w:name="Medium Grid 1 Accent 6" w:uiPriority="67"/>
-    <w:lsdException w:name="Medium Grid 2 Accent 6" w:uiPriority="68"/>
-    <w:lsdException w:name="Medium Grid 3 Accent 6" w:uiPriority="69"/>
-    <w:lsdException w:name="Dark List Accent 6" w:uiPriority="70"/>
-    <w:lsdException w:name="Colorful Shading Accent 6" w:uiPriority="71"/>
-    <w:lsdException w:name="Colorful List Accent 6" w:uiPriority="72"/>
-    <w:lsdException w:name="Colorful Grid Accent 6" w:uiPriority="73"/>
-    <w:lsdException w:name="Subtle Emphasis" w:uiPriority="19" w:qFormat="1"/>
-    <w:lsdException w:name="Intense Emphasis" w:uiPriority="21" w:qFormat="1"/>
-    <w:lsdException w:name="Subtle Reference" w:uiPriority="31" w:qFormat="1"/>
-    <w:lsdException w:name="Intense Reference" w:uiPriority="32" w:qFormat="1"/>
-    <w:lsdException w:name="Book Title" w:uiPriority="33" w:qFormat="1"/>
-    <w:lsdException w:name="Bibliography" w:semiHidden="1" w:uiPriority="37" w:unhideWhenUsed="1"/>
-    <w:lsdException w:name="TOC Heading" w:semiHidden="1" w:uiPriority="39" w:unhideWhenUsed="1" w:qFormat="1"/>
-    <w:lsdException w:name="Plain Table 1" w:uiPriority="41"/>
-    <w:lsdException w:name="Plain Table 2" w:uiPriority="42"/>
-    <w:lsdException w:name="Plain Table 3" w:uiPriority="43"/>
-    <w:lsdException w:name="Plain Table 4" w:uiPriority="44"/>
-    <w:lsdException w:name="Plain Table 5" w:uiPriority="45"/>
-    <w:lsdException w:name="Grid Table Light" w:uiPriority="40"/>
-    <w:lsdException w:name="Grid Table 1 Light" w:uiPriority="46"/>
-    <w:lsdException w:name="Grid Table 2" w:uiPriority="47"/>
-    <w:lsdException w:name="Grid Table 3" w:uiPriority="48"/>
-    <w:lsdException w:name="Grid Table 4" w:uiPriority="49"/>
-    <w:lsdException w:name="Grid Table 5 Dark" w:uiPriority="50"/>
-    <w:lsdException w:name="Grid Table 6 Colorful" w:uiPriority="51"/>
-    <w:lsdException w:name="Grid Table 7 Colorful" w:uiPriority="52"/>
-    <w:lsdException w:name="Grid Table 1 Light Accent 1" w:uiPriority="46"/>
-    <w:lsdException w:name="Grid Table 2 Accent 1" w:uiPriority="47"/>
-    <w:lsdException w:name="Grid Table 3 Accent 1" w:uiPriority="48"/>
-    <w:lsdException w:name="Grid Table 4 Accent 1" w:uiPriority="49"/>
-    <w:lsdException w:name="Grid Table 5 Dark Accent 1" w:uiPriority="50"/>
-    <w:lsdException w:name="Grid Table 6 Colorful Accent 1" w:uiPriority="51"/>
-    <w:lsdException w:name="Grid Table 7 Colorful Accent 1" w:uiPriority="52"/>
-    <w:lsdException w:name="Grid Table 1 Light Accent 2" w:uiPriority="46"/>
-    <w:lsdException w:name="Grid Table 2 Accent 2" w:uiPriority="47"/>
-    <w:lsdException w:name="Grid Table 3 Accent 2" w:uiPriority="48"/>
-    <w:lsdException w:name="Grid Table 4 Accent 2" w:uiPriority="49"/>
-    <w:lsdException w:name="Grid Table 5 Dark Accent 2" w:uiPriority="50"/>
-    <w:lsdException w:name="Grid Table 6 Colorful Accent 2" w:uiPriority="51"/>
-    <w:lsdException w:name="Grid Table 7 Colorful Accent 2" w:uiPriority="52"/>
-    <w:lsdException w:name="Grid Table 1 Light Accent 3" w:uiPriority="46"/>
-    <w:lsdException w:name="Grid Table 2 Accent 3" w:uiPriority="47"/>
-    <w:lsdException w:name="Grid Table 3 Accent 3" w:uiPriority="48"/>
-    <w:lsdException w:name="Grid Table 4 Accent 3" w:uiPriority="49"/>
-    <w:lsdException w:name="Grid Table 5 Dark Accent 3" w:uiPriority="50"/>
-    <w:lsdException w:name="Grid Table 6 Colorful Accent 3" w:uiPriority="51"/>
-    <w:lsdException w:name="Grid Table 7 Colorful Accent 3" w:uiPriority="52"/>
-    <w:lsdException w:name="Grid Table 1 Light Accent 4" w:uiPriority="46"/>
-    <w:lsdException w:name="Grid Table 2 Accent 4" w:uiPriority="47"/>
-    <w:lsdException w:name="Grid Table 3 Accent 4" w:uiPriority="48"/>
-    <w:lsdException w:name="Grid Table 4 Accent 4" w:uiPriority="49"/>
-    <w:lsdException w:name="Grid Table 5 Dark Accent 4" w:uiPriority="50"/>
-    <w:lsdException w:name="Grid Table 6 Colorful Accent 4" w:uiPriority="51"/>
-    <w:lsdException w:name="Grid Table 7 Colorful Accent 4" w:uiPriority="52"/>
-    <w:lsdException w:name="Grid Table 1 Light Accent 5" w:uiPriority="46"/>
-    <w:lsdException w:name="Grid Table 2 Accent 5" w:uiPriority="47"/>
-    <w:lsdException w:name="Grid Table 3 Accent 5" w:uiPriority="48"/>
-    <w:lsdException w:name="Grid Table 4 Accent 5" w:uiPriority="49"/>
-    <w:lsdException w:name="Grid Table 5 Dark Accent 5" w:uiPriority="50"/>
-    <w:lsdException w:name="Grid Table 6 Colorful Accent 5" w:uiPriority="51"/>
-    <w:lsdException w:name="Grid Table 7 Colorful Accent 5" w:uiPriority="52"/>
-    <w:lsdException w:name="Grid Table 1 Light Accent 6" w:uiPriority="46"/>
-    <w:lsdException w:name="Grid Table 2 Accent 6" w:uiPriority="47"/>
-    <w:lsdException w:name="Grid Table 3 Accent 6" w:uiPriority="48"/>
-    <w:lsdException w:name="Grid Table 4 Accent 6" w:uiPriority="49"/>
-    <w:lsdException w:name="Grid Table 5 Dark Accent 6" w:uiPriority="50"/>
-    <w:lsdException w:name="Grid Table 6 Colorful Accent 6" w:uiPriority="51"/>
-    <w:lsdException w:name="Grid Table 7 Colorful Accent 6" w:uiPriority="52"/>
-    <w:lsdException w:name="List Table 1 Light" w:uiPriority="46"/>
-    <w:lsdException w:name="List Table 2" w:uiPriority="47"/>
-    <w:lsdException w:name="List Table 3" w:uiPriority="48"/>
-    <w:lsdException w:name="List Table 4" w:uiPriority="49"/>
-    <w:lsdException w:name="List Table 5 Dark" w:uiPriority="50"/>
-    <w:lsdException w:name="List Table 6 Colorful" w:uiPriority="51"/>
-    <w:lsdException w:name="List Table 7 Colorful" w:uiPriority="52"/>
-    <w:lsdException w:name="List Table 1 Light Accent 1" w:uiPriority="46"/>
-    <w:lsdException w:name="List Table 2 Accent 1" w:uiPriority="47"/>
-    <w:lsdException w:name="List Table 3 Accent 1" w:uiPriority="48"/>
-    <w:lsdException w:name="List Table 4 Accent 1" w:uiPriority="49"/>
-    <w:lsdException w:name="List Table 5 Dark Accent 1" w:uiPriority="50"/>
-    <w:lsdException w:name="List Table 6 Colorful Accent 1" w:uiPriority="51"/>
-    <w:lsdException w:name="List Table 7 Colorful Accent 1" w:uiPriority="52"/>
-    <w:lsdException w:name="List Table 1 Light Accent 2" w:uiPriority="46"/>
-    <w:lsdException w:name="List Table 2 Accent 2" w:uiPriority="47"/>
-    <w:lsdException w:name="List Table 3 Accent 2" w:uiPriority="48"/>
-    <w:lsdException w:name="List Table 4 Accent 2" w:uiPriority="49"/>
-    <w:lsdException w:name="List Table 5 Dark Accent 2" w:uiPriority="50"/>
-    <w:lsdException w:name="List Table 6 Colorful Accent 2" w:uiPriority="51"/>
-    <w:lsdException w:name="List Table 7 Colorful Accent 2" w:uiPriority="52"/>
-    <w:lsdException w:name="List Table 1 Light Accent 3" w:uiPriority="46"/>
-    <w:lsdException w:name="List Table 2 Accent 3" w:uiPriority="47"/>
-    <w:lsdException w:name="List Table 3 Accent 3" w:uiPriority="48"/>
-    <w:lsdException w:name="List Table 4 Accent 3" w:uiPriority="49"/>
-    <w:lsdException w:name="List Table 5 Dark Accent 3" w:uiPriority="50"/>
-    <w:lsdException w:name="List Table 6 Colorful Accent 3" w:uiPriority="51"/>
-    <w:lsdException w:name="List Table 7 Colorful Accent 3" w:uiPriority="52"/>
-    <w:lsdException w:name="List Table 1 Light Accent 4" w:uiPriority="46"/>
-    <w:lsdException w:name="List Table 2 Accent 4" w:uiPriority="47"/>
-    <w:lsdException w:name="List Table 3 Accent 4" w:uiPriority="48"/>
-    <w:lsdException w:name="List Table 4 Accent 4" w:uiPriority="49"/>
-    <w:lsdException w:name="List Table 5 Dark Accent 4" w:uiPriority="50"/>
-    <w:lsdException w:name="List Table 6 Colorful Accent 4" w:uiPriority="51"/>
-    <w:lsdException w:name="List Table 7 Colorful Accent 4" w:uiPriority="52"/>
-    <w:lsdException w:name="List Table 1 Light Accent 5" w:uiPriority="46"/>
-    <w:lsdException w:name="List Table 2 Accent 5" w:uiPriority="47"/>
-    <w:lsdException w:name="List Table 3 Accent 5" w:uiPriority="48"/>
-    <w:lsdException w:name="List Table 4 Accent 5" w:uiPriority="49"/>
-    <w:lsdException w:name="List Table 5 Dark Accent 5" w:uiPriority="50"/>
-    <w:lsdException w:name="List Table 6 Colorful Accent 5" w:uiPriority="51"/>
-    <w:lsdException w:name="List Table 7 Colorful Accent 5" w:uiPriority="52"/>
-    <w:lsdException w:name="List Table 1 Light Accent 6" w:uiPriority="46"/>
-    <w:lsdException w:name="List Table 2 Accent 6" w:uiPriority="47"/>
-    <w:lsdException w:name="List Table 3 Accent 6" w:uiPriority="48"/>
-    <w:lsdException w:name="List Table 4 Accent 6" w:uiPriority="49"/>
-    <w:lsdException w:name="List Table 5 Dark Accent 6" w:uiPriority="50"/>
-    <w:lsdException w:name="List Table 6 Colorful Accent 6" w:uiPriority="51"/>
-    <w:lsdException w:name="List Table 7 Colorful Accent 6" w:uiPriority="52"/>
-    <w:lsdException w:name="Mention" w:semiHidden="1" w:unhideWhenUsed="1"/>
-    <w:lsdException w:name="Smart Hyperlink" w:semiHidden="1" w:unhideWhenUsed="1"/>
-    <w:lsdException w:name="Hashtag" w:semiHidden="1" w:unhideWhenUsed="1"/>
-    <w:lsdException w:name="Unresolved Mention" w:semiHidden="1" w:unhideWhenUsed="1"/>
-    <w:lsdException w:name="Smart Link" w:semiHidden="1" w:unhideWhenUsed="1"/>
+  <w:latentStyles w:defLockedState="0" w:defUIPriority="99" w:defSemiHidden="1" w:defUnhideWhenUsed="1" w:defQFormat="0" w:count="267">
+    <w:lsdException w:name="Normal" w:semiHidden="0" w:uiPriority="0" w:unhideWhenUsed="0" w:qFormat="1"/>
+    <w:lsdException w:name="heading 1" w:semiHidden="0" w:uiPriority="9" w:unhideWhenUsed="0" w:qFormat="1"/>
+    <w:lsdException w:name="heading 2" w:uiPriority="9" w:qFormat="1"/>
+    <w:lsdException w:name="heading 3" w:uiPriority="9" w:qFormat="1"/>
+    <w:lsdException w:name="heading 4" w:uiPriority="9" w:qFormat="1"/>
+    <w:lsdException w:name="heading 5" w:uiPriority="9" w:qFormat="1"/>
+    <w:lsdException w:name="heading 6" w:uiPriority="9" w:qFormat="1"/>
+    <w:lsdException w:name="heading 7" w:uiPriority="9" w:qFormat="1"/>
+    <w:lsdException w:name="heading 8" w:uiPriority="9" w:qFormat="1"/>
+    <w:lsdException w:name="heading 9" w:uiPriority="9" w:qFormat="1"/>
+    <w:lsdException w:name="toc 1" w:uiPriority="39"/>
+    <w:lsdException w:name="toc 2" w:uiPriority="39"/>
+    <w:lsdException w:name="toc 3" w:uiPriority="39"/>
+    <w:lsdException w:name="toc 4" w:uiPriority="39"/>
+    <w:lsdException w:name="toc 5" w:uiPriority="39"/>
+    <w:lsdException w:name="toc 6" w:uiPriority="39"/>
+    <w:lsdException w:name="toc 7" w:uiPriority="39"/>
+    <w:lsdException w:name="toc 8" w:uiPriority="39"/>
+    <w:lsdException w:name="toc 9" w:uiPriority="39"/>
+    <w:lsdException w:name="caption" w:uiPriority="35" w:qFormat="1"/>
+    <w:lsdException w:name="Title" w:semiHidden="0" w:uiPriority="10" w:unhideWhenUsed="0" w:qFormat="1"/>
+    <w:lsdException w:name="Default Paragraph Font" w:uiPriority="1"/>
+    <w:lsdException w:name="Subtitle" w:semiHidden="0" w:uiPriority="11" w:unhideWhenUsed="0" w:qFormat="1"/>
+    <w:lsdException w:name="Strong" w:semiHidden="0" w:uiPriority="22" w:unhideWhenUsed="0" w:qFormat="1"/>
+    <w:lsdException w:name="Emphasis" w:semiHidden="0" w:uiPriority="20" w:unhideWhenUsed="0" w:qFormat="1"/>
+    <w:lsdException w:name="Table Grid" w:uiPriority="39"/>
+    <w:lsdException w:name="Placeholder Text" w:unhideWhenUsed="0"/>
+    <w:lsdException w:name="No Spacing" w:semiHidden="0" w:uiPriority="1" w:unhideWhenUsed="0" w:qFormat="1"/>
+    <w:lsdException w:name="Light Shading" w:semiHidden="0" w:uiPriority="60" w:unhideWhenUsed="0"/>
+    <w:lsdException w:name="Light List" w:semiHidden="0" w:uiPriority="61" w:unhideWhenUsed="0"/>
+    <w:lsdException w:name="Light Grid" w:semiHidden="0" w:uiPriority="62" w:unhideWhenUsed="0"/>
+    <w:lsdException w:name="Medium Shading 1" w:semiHidden="0" w:uiPriority="63" w:unhideWhenUsed="0"/>
+    <w:lsdException w:name="Medium Shading 2" w:semiHidden="0" w:uiPriority="64" w:unhideWhenUsed="0"/>
+    <w:lsdException w:name="Medium List 1" w:semiHidden="0" w:uiPriority="65" w:unhideWhenUsed="0"/>
+    <w:lsdException w:name="Medium List 2" w:semiHidden="0" w:uiPriority="66" w:unhideWhenUsed="0"/>
+    <w:lsdException w:name="Medium Grid 1" w:semiHidden="0" w:uiPriority="67" w:unhideWhenUsed="0"/>
+    <w:lsdException w:name="Medium Grid 2" w:semiHidden="0" w:uiPriority="68" w:unhideWhenUsed="0"/>
+    <w:lsdException w:name="Medium Grid 3" w:semiHidden="0" w:uiPriority="69" w:unhideWhenUsed="0"/>
+    <w:lsdException w:name="Dark List" w:semiHidden="0" w:uiPriority="70" w:unhideWhenUsed="0"/>
+    <w:lsdException w:name="Colorful Shading" w:semiHidden="0" w:uiPriority="71" w:unhideWhenUsed="0"/>
+    <w:lsdException w:name="Colorful List" w:semiHidden="0" w:uiPriority="72" w:unhideWhenUsed="0"/>
+    <w:lsdException w:name="Colorful Grid" w:semiHidden="0" w:uiPriority="73" w:unhideWhenUsed="0"/>
+    <w:lsdException w:name="Light Shading Accent 1" w:semiHidden="0" w:uiPriority="60" w:unhideWhenUsed="0"/>
+    <w:lsdException w:name="Light List Accent 1" w:semiHidden="0" w:uiPriority="61" w:unhideWhenUsed="0"/>
+    <w:lsdException w:name="Light Grid Accent 1" w:semiHidden="0" w:uiPriority="62" w:unhideWhenUsed="0"/>
+    <w:lsdException w:name="Medium Shading 1 Accent 1" w:semiHidden="0" w:uiPriority="63" w:unhideWhenUsed="0"/>
+    <w:lsdException w:name="Medium Shading 2 Accent 1" w:semiHidden="0" w:uiPriority="64" w:unhideWhenUsed="0"/>
+    <w:lsdException w:name="Medium List 1 Accent 1" w:semiHidden="0" w:uiPriority="65" w:unhideWhenUsed="0"/>
+    <w:lsdException w:name="Revision" w:unhideWhenUsed="0"/>
+    <w:lsdException w:name="List Paragraph" w:semiHidden="0" w:uiPriority="34" w:unhideWhenUsed="0" w:qFormat="1"/>
+    <w:lsdException w:name="Quote" w:semiHidden="0" w:uiPriority="29" w:unhideWhenUsed="0" w:qFormat="1"/>
+    <w:lsdException w:name="Intense Quote" w:semiHidden="0" w:uiPriority="30" w:unhideWhenUsed="0" w:qFormat="1"/>
+    <w:lsdException w:name="Medium List 2 Accent 1" w:semiHidden="0" w:uiPriority="66" w:unhideWhenUsed="0"/>
+    <w:lsdException w:name="Medium Grid 1 Accent 1" w:semiHidden="0" w:uiPriority="67" w:unhideWhenUsed="0"/>
+    <w:lsdException w:name="Medium Grid 2 Accent 1" w:semiHidden="0" w:uiPriority="68" w:unhideWhenUsed="0"/>
+    <w:lsdException w:name="Medium Grid 3 Accent 1" w:semiHidden="0" w:uiPriority="69" w:unhideWhenUsed="0"/>
+    <w:lsdException w:name="Dark List Accent 1" w:semiHidden="0" w:uiPriority="70" w:unhideWhenUsed="0"/>
+    <w:lsdException w:name="Colorful Shading Accent 1" w:semiHidden="0" w:uiPriority="71" w:unhideWhenUsed="0"/>
+    <w:lsdException w:name="Colorful List Accent 1" w:semiHidden="0" w:uiPriority="72" w:unhideWhenUsed="0"/>
+    <w:lsdException w:name="Colorful Grid Accent 1" w:semiHidden="0" w:uiPriority="73" w:unhideWhenUsed="0"/>
+    <w:lsdException w:name="Light Shading Accent 2" w:semiHidden="0" w:uiPriority="60" w:unhideWhenUsed="0"/>
+    <w:lsdException w:name="Light List Accent 2" w:semiHidden="0" w:uiPriority="61" w:unhideWhenUsed="0"/>
+    <w:lsdException w:name="Light Grid Accent 2" w:semiHidden="0" w:uiPriority="62" w:unhideWhenUsed="0"/>
+    <w:lsdException w:name="Medium Shading 1 Accent 2" w:semiHidden="0" w:uiPriority="63" w:unhideWhenUsed="0"/>
+    <w:lsdException w:name="Medium Shading 2 Accent 2" w:semiHidden="0" w:uiPriority="64" w:unhideWhenUsed="0"/>
+    <w:lsdException w:name="Medium List 1 Accent 2" w:semiHidden="0" w:uiPriority="65" w:unhideWhenUsed="0"/>
+    <w:lsdException w:name="Medium List 2 Accent 2" w:semiHidden="0" w:uiPriority="66" w:unhideWhenUsed="0"/>
+    <w:lsdException w:name="Medium Grid 1 Accent 2" w:semiHidden="0" w:uiPriority="67" w:unhideWhenUsed="0"/>
+    <w:lsdException w:name="Medium Grid 2 Accent 2" w:semiHidden="0" w:uiPriority="68" w:unhideWhenUsed="0"/>
+    <w:lsdException w:name="Medium Grid 3 Accent 2" w:semiHidden="0" w:uiPriority="69" w:unhideWhenUsed="0"/>
+    <w:lsdException w:name="Dark List Accent 2" w:semiHidden="0" w:uiPriority="70" w:unhideWhenUsed="0"/>
+    <w:lsdException w:name="Colorful Shading Accent 2" w:semiHidden="0" w:uiPriority="71" w:unhideWhenUsed="0"/>
+    <w:lsdException w:name="Colorful List Accent 2" w:semiHidden="0" w:uiPriority="72" w:unhideWhenUsed="0"/>
+    <w:lsdException w:name="Colorful Grid Accent 2" w:semiHidden="0" w:uiPriority="73" w:unhideWhenUsed="0"/>
+    <w:lsdException w:name="Light Shading Accent 3" w:semiHidden="0" w:uiPriority="60" w:unhideWhenUsed="0"/>
+    <w:lsdException w:name="Light List Accent 3" w:semiHidden="0" w:uiPriority="61" w:unhideWhenUsed="0"/>
+    <w:lsdException w:name="Light Grid Accent 3" w:semiHidden="0" w:uiPriority="62" w:unhideWhenUsed="0"/>
+    <w:lsdException w:name="Medium Shading 1 Accent 3" w:semiHidden="0" w:uiPriority="63" w:unhideWhenUsed="0"/>
+    <w:lsdException w:name="Medium Shading 2 Accent 3" w:semiHidden="0" w:uiPriority="64" w:unhideWhenUsed="0"/>
+    <w:lsdException w:name="Medium List 1 Accent 3" w:semiHidden="0" w:uiPriority="65" w:unhideWhenUsed="0"/>
+    <w:lsdException w:name="Medium List 2 Accent 3" w:semiHidden="0" w:uiPriority="66" w:unhideWhenUsed="0"/>
+    <w:lsdException w:name="Medium Grid 1 Accent 3" w:semiHidden="0" w:uiPriority="67" w:unhideWhenUsed="0"/>
+    <w:lsdException w:name="Medium Grid 2 Accent 3" w:semiHidden="0" w:uiPriority="68" w:unhideWhenUsed="0"/>
+    <w:lsdException w:name="Medium Grid 3 Accent 3" w:semiHidden="0" w:uiPriority="69" w:unhideWhenUsed="0"/>
+    <w:lsdException w:name="Dark List Accent 3" w:semiHidden="0" w:uiPriority="70" w:unhideWhenUsed="0"/>
+    <w:lsdException w:name="Colorful Shading Accent 3" w:semiHidden="0" w:uiPriority="71" w:unhideWhenUsed="0"/>
+    <w:lsdException w:name="Colorful List Accent 3" w:semiHidden="0" w:uiPriority="72" w:unhideWhenUsed="0"/>
+    <w:lsdException w:name="Colorful Grid Accent 3" w:semiHidden="0" w:uiPriority="73" w:unhideWhenUsed="0"/>
+    <w:lsdException w:name="Light Shading Accent 4" w:semiHidden="0" w:uiPriority="60" w:unhideWhenUsed="0"/>
+    <w:lsdException w:name="Light List Accent 4" w:semiHidden="0" w:uiPriority="61" w:unhideWhenUsed="0"/>
+    <w:lsdException w:name="Light Grid Accent 4" w:semiHidden="0" w:uiPriority="62" w:unhideWhenUsed="0"/>
+    <w:lsdException w:name="Medium Shading 1 Accent 4" w:semiHidden="0" w:uiPriority="63" w:unhideWhenUsed="0"/>
+    <w:lsdException w:name="Medium Shading 2 Accent 4" w:semiHidden="0" w:uiPriority="64" w:unhideWhenUsed="0"/>
+    <w:lsdException w:name="Medium List 1 Accent 4" w:semiHidden="0" w:uiPriority="65" w:unhideWhenUsed="0"/>
+    <w:lsdException w:name="Medium List 2 Accent 4" w:semiHidden="0" w:uiPriority="66" w:unhideWhenUsed="0"/>
+    <w:lsdException w:name="Medium Grid 1 Accent 4" w:semiHidden="0" w:uiPriority="67" w:unhideWhenUsed="0"/>
+    <w:lsdException w:name="Medium Grid 2 Accent 4" w:semiHidden="0" w:uiPriority="68" w:unhideWhenUsed="0"/>
+    <w:lsdException w:name="Medium Grid 3 Accent 4" w:semiHidden="0" w:uiPriority="69" w:unhideWhenUsed="0"/>
+    <w:lsdException w:name="Dark List Accent 4" w:semiHidden="0" w:uiPriority="70" w:unhideWhenUsed="0"/>
+    <w:lsdException w:name="Colorful Shading Accent 4" w:semiHidden="0" w:uiPriority="71" w:unhideWhenUsed="0"/>
+    <w:lsdException w:name="Colorful List Accent 4" w:semiHidden="0" w:uiPriority="72" w:unhideWhenUsed="0"/>
+    <w:lsdException w:name="Colorful Grid Accent 4" w:semiHidden="0" w:uiPriority="73" w:unhideWhenUsed="0"/>
+    <w:lsdException w:name="Light Shading Accent 5" w:semiHidden="0" w:uiPriority="60" w:unhideWhenUsed="0"/>
+    <w:lsdException w:name="Light List Accent 5" w:semiHidden="0" w:uiPriority="61" w:unhideWhenUsed="0"/>
+    <w:lsdException w:name="Light Grid Accent 5" w:semiHidden="0" w:uiPriority="62" w:unhideWhenUsed="0"/>
+    <w:lsdException w:name="Medium Shading 1 Accent 5" w:semiHidden="0" w:uiPriority="63" w:unhideWhenUsed="0"/>
+    <w:lsdException w:name="Medium Shading 2 Accent 5" w:semiHidden="0" w:uiPriority="64" w:unhideWhenUsed="0"/>
+    <w:lsdException w:name="Medium List 1 Accent 5" w:semiHidden="0" w:uiPriority="65" w:unhideWhenUsed="0"/>
+    <w:lsdException w:name="Medium List 2 Accent 5" w:semiHidden="0" w:uiPriority="66" w:unhideWhenUsed="0"/>
+    <w:lsdException w:name="Medium Grid 1 Accent 5" w:semiHidden="0" w:uiPriority="67" w:unhideWhenUsed="0"/>
+    <w:lsdException w:name="Medium Grid 2 Accent 5" w:semiHidden="0" w:uiPriority="68" w:unhideWhenUsed="0"/>
+    <w:lsdException w:name="Medium Grid 3 Accent 5" w:semiHidden="0" w:uiPriority="69" w:unhideWhenUsed="0"/>
+    <w:lsdException w:name="Dark List Accent 5" w:semiHidden="0" w:uiPriority="70" w:unhideWhenUsed="0"/>
+    <w:lsdException w:name="Colorful Shading Accent 5" w:semiHidden="0" w:uiPriority="71" w:unhideWhenUsed="0"/>
+    <w:lsdException w:name="Colorful List Accent 5" w:semiHidden="0" w:uiPriority="72" w:unhideWhenUsed="0"/>
+    <w:lsdException w:name="Colorful Grid Accent 5" w:semiHidden="0" w:uiPriority="73" w:unhideWhenUsed="0"/>
+    <w:lsdException w:name="Light Shading Accent 6" w:semiHidden="0" w:uiPriority="60" w:unhideWhenUsed="0"/>
+    <w:lsdException w:name="Light List Accent 6" w:semiHidden="0" w:uiPriority="61" w:unhideWhenUsed="0"/>
+    <w:lsdException w:name="Light Grid Accent 6" w:semiHidden="0" w:uiPriority="62" w:unhideWhenUsed="0"/>
+    <w:lsdException w:name="Medium Shading 1 Accent 6" w:semiHidden="0" w:uiPriority="63" w:unhideWhenUsed="0"/>
+    <w:lsdException w:name="Medium Shading 2 Accent 6" w:semiHidden="0" w:uiPriority="64" w:unhideWhenUsed="0"/>
+    <w:lsdException w:name="Medium List 1 Accent 6" w:semiHidden="0" w:uiPriority="65" w:unhideWhenUsed="0"/>
+    <w:lsdException w:name="Medium List 2 Accent 6" w:semiHidden="0" w:uiPriority="66" w:unhideWhenUsed="0"/>
+    <w:lsdException w:name="Medium Grid 1 Accent 6" w:semiHidden="0" w:uiPriority="67" w:unhideWhenUsed="0"/>
+    <w:lsdException w:name="Medium Grid 2 Accent 6" w:semiHidden="0" w:uiPriority="68" w:unhideWhenUsed="0"/>
+    <w:lsdException w:name="Medium Grid 3 Accent 6" w:semiHidden="0" w:uiPriority="69" w:unhideWhenUsed="0"/>
+    <w:lsdException w:name="Dark List Accent 6" w:semiHidden="0" w:uiPriority="70" w:unhideWhenUsed="0"/>
+    <w:lsdException w:name="Colorful Shading Accent 6" w:semiHidden="0" w:uiPriority="71" w:unhideWhenUsed="0"/>
+    <w:lsdException w:name="Colorful List Accent 6" w:semiHidden="0" w:uiPriority="72" w:unhideWhenUsed="0"/>
+    <w:lsdException w:name="Colorful Grid Accent 6" w:semiHidden="0" w:uiPriority="73" w:unhideWhenUsed="0"/>
+    <w:lsdException w:name="Subtle Emphasis" w:semiHidden="0" w:uiPriority="19" w:unhideWhenUsed="0" w:qFormat="1"/>
+    <w:lsdException w:name="Intense Emphasis" w:semiHidden="0" w:uiPriority="21" w:unhideWhenUsed="0" w:qFormat="1"/>
+    <w:lsdException w:name="Subtle Reference" w:semiHidden="0" w:uiPriority="31" w:unhideWhenUsed="0" w:qFormat="1"/>
+    <w:lsdException w:name="Intense Reference" w:semiHidden="0" w:uiPriority="32" w:unhideWhenUsed="0" w:qFormat="1"/>
+    <w:lsdException w:name="Book Title" w:semiHidden="0" w:uiPriority="33" w:unhideWhenUsed="0" w:qFormat="1"/>
+    <w:lsdException w:name="Bibliography" w:uiPriority="37"/>
+    <w:lsdException w:name="TOC Heading" w:uiPriority="39" w:qFormat="1"/>
+  </w:latentStyles>
+  <w:style w:type="paragraph" w:default="1" w:styleId="Normal">
+    <w:name w:val="Normal"/>
+    <w:qFormat/>
+  </w:style>
+  <w:style w:type="paragraph" w:styleId="Heading1">
+    <w:name w:val="heading 1"/>
+    <w:basedOn w:val="Normal"/>
+    <w:next w:val="Normal"/>
+    <w:uiPriority w:val="9"/>
+    <w:qFormat/>
+    <w:pPr>
+      <w:keepNext/>
+      <w:keepLines/>
+      <w:spacing w:before="400" w:after="120"/>
+      <w:outlineLvl w:val="0"/>
+    </w:pPr>
+    <w:rPr>
+      <w:sz w:val="40"/>
+      <w:szCs w:val="40"/>
+    </w:rPr>
+  </w:style>
+  <w:style w:type="paragraph" w:styleId="Heading2">
+    <w:name w:val="heading 2"/>
+    <w:basedOn w:val="Normal"/>
+    <w:next w:val="Normal"/>
+    <w:uiPriority w:val="9"/>
+    <w:semiHidden/>
+    <w:unhideWhenUsed/>
+    <w:qFormat/>
+    <w:pPr>
+      <w:keepNext/>
+      <w:keepLines/>
+      <w:spacing w:before="360" w:after="120"/>
+      <w:outlineLvl w:val="1"/>
+    </w:pPr>
+    <w:rPr>
+      <w:sz w:val="32"/>
+      <w:szCs w:val="32"/>
+    </w:rPr>
+  </w:style>
+  <w:style w:type="paragraph" w:styleId="Heading3">
+    <w:name w:val="heading 3"/>
+    <w:basedOn w:val="Normal"/>
+    <w:next w:val="Normal"/>
+    <w:uiPriority w:val="9"/>
+    <w:semiHidden/>
+    <w:unhideWhenUsed/>
+    <w:qFormat/>
+    <w:pPr>
+      <w:keepNext/>
+      <w:keepLines/>
+      <w:spacing w:before="320" w:after="80"/>
+      <w:outlineLvl w:val="2"/>
+    </w:pPr>
+    <w:rPr>
+      <w:color w:val="434343"/>
+      <w:sz w:val="28"/>
+      <w:szCs w:val="28"/>
+    </w:rPr>
+  </w:style>
+  <w:style w:type="paragraph" w:styleId="Heading4">
+    <w:name w:val="heading 4"/>
+    <w:basedOn w:val="Normal"/>
+    <w:next w:val="Normal"/>
+    <w:uiPriority w:val="9"/>
+    <w:semiHidden/>
+    <w:unhideWhenUsed/>
+    <w:qFormat/>
+    <w:pPr>
+      <w:keepNext/>
+      <w:keepLines/>
+      <w:spacing w:before="280" w:after="80"/>
+      <w:outlineLvl w:val="3"/>
+    </w:pPr>
+    <w:rPr>
+      <w:color w:val="666666"/>
+      <w:sz w:val="24"/>
+      <w:szCs w:val="24"/>
+    </w:rPr>
+  </w:style>
+  <w:style w:type="paragraph" w:styleId="Heading5">
+    <w:name w:val="heading 5"/>
+    <w:basedOn w:val="Normal"/>
+    <w:next w:val="Normal"/>
+    <w:uiPriority w:val="9"/>
+    <w:semiHidden/>
+    <w:unhideWhenUsed/>
+    <w:qFormat/>
+    <w:pPr>
+      <w:keepNext/>
+      <w:keepLines/>
+      <w:spacing w:before="240" w:after="80"/>
+      <w:outlineLvl w:val="4"/>
+    </w:pPr>
+    <w:rPr>
+      <w:color w:val="666666"/>
+    </w:rPr>
+  </w:style>
+  <w:style w:type="paragraph" w:styleId="Heading6">
+    <w:name w:val="heading 6"/>
+    <w:basedOn w:val="Normal"/>
+    <w:next w:val="Normal"/>
+    <w:uiPriority w:val="9"/>
+    <w:semiHidden/>
+    <w:unhideWhenUsed/>
+    <w:qFormat/>
+    <w:pPr>
+      <w:keepNext/>
+      <w:keepLines/>
+      <w:spacing w:before="240" w:after="80"/>
+      <w:outlineLvl w:val="5"/>
+    </w:pPr>
+    <w:rPr>
+      <w:i/>
+      <w:color w:val="666666"/>
+    </w:rPr>
+  </w:style>
+  <w:style w:type="character" w:default="1" w:styleId="DefaultParagraphFont">
+    <w:name w:val="Default Paragraph Font"/>
+    <w:uiPriority w:val="1"/>
+    <w:semiHidden/>
+    <w:unhideWhenUsed/>
+  </w:style>
+  <w:style w:type="table" w:default="1" w:styleId="TableNormal">
+    <w:name w:val="Normal Table"/>
+    <w:uiPriority w:val="99"/>
+    <w:semiHidden/>
+    <w:unhideWhenUsed/>
+    <w:tblPr>
+      <w:tblInd w:w="0" w:type="dxa"/>
+      <w:tblCellMar>
+        <w:top w:w="0" w:type="dxa"/>
+        <w:left w:w="108" w:type="dxa"/>
+        <w:bottom w:w="0" w:type="dxa"/>
+        <w:right w:w="108" w:type="dxa"/>
+      </w:tblCellMar>
+    </w:tblPr>
+  </w:style>
+  <w:style w:type="numbering" w:default="1" w:styleId="NoList">
+    <w:name w:val="No List"/>
+    <w:uiPriority w:val="99"/>
+    <w:semiHidden/>
+    <w:unhideWhenUsed/>
+  </w:style>
+  <w:style w:type="paragraph" w:styleId="Title">
+    <w:name w:val="Title"/>
+    <w:basedOn w:val="Normal"/>
+    <w:next w:val="Normal"/>
+    <w:uiPriority w:val="10"/>
+    <w:qFormat/>
+    <w:pPr>
+      <w:keepNext/>
+      <w:keepLines/>
+      <w:spacing w:after="60"/>
+    </w:pPr>
+    <w:rPr>
+      <w:sz w:val="52"/>
+      <w:szCs w:val="52"/>
+    </w:rPr>
+  </w:style>
+  <w:style w:type="paragraph" w:styleId="Subtitle">
+    <w:name w:val="Subtitle"/>
+    <w:basedOn w:val="Normal"/>
+    <w:next w:val="Normal"/>
+    <w:uiPriority w:val="11"/>
+    <w:qFormat/>
+    <w:pPr>
+      <w:keepNext/>
+      <w:keepLines/>
+      <w:spacing w:after="320"/>
+    </w:pPr>
+    <w:rPr>
+      <w:color w:val="666666"/>
+      <w:sz w:val="30"/>
+      <w:szCs w:val="30"/>
+    </w:rPr>
+  </w:style>
+  <w:style w:type="paragraph" w:styleId="BalloonText">
+    <w:name w:val="Balloon Text"/>
+    <w:basedOn w:val="Normal"/>
+    <w:link w:val="BalloonTextChar"/>
+    <w:uiPriority w:val="99"/>
+    <w:semiHidden/>
+    <w:unhideWhenUsed/>
+    <w:rsid w:val="00CE0644"/>
+    <w:pPr>
+      <w:spacing w:line="240" w:lineRule="auto"/>
+    </w:pPr>
+    <w:rPr>
+      <w:rFonts w:ascii="Tahoma" w:hAnsi="Tahoma" w:cs="Tahoma"/>
+      <w:sz w:val="16"/>
+      <w:szCs w:val="16"/>
+    </w:rPr>
+  </w:style>
+  <w:style w:type="character" w:customStyle="1" w:styleId="BalloonTextChar">
+    <w:name w:val="Balloon Text Char"/>
+    <w:basedOn w:val="DefaultParagraphFont"/>
+    <w:link w:val="BalloonText"/>
+    <w:uiPriority w:val="99"/>
+    <w:semiHidden/>
+    <w:rsid w:val="00CE0644"/>
+    <w:rPr>
+      <w:rFonts w:ascii="Tahoma" w:hAnsi="Tahoma" w:cs="Tahoma"/>
+      <w:sz w:val="16"/>
+      <w:szCs w:val="16"/>
+    </w:rPr>
+  </w:style>
+  <w:style w:type="character" w:styleId="Hyperlink">
+    <w:name w:val="Hyperlink"/>
+    <w:basedOn w:val="DefaultParagraphFont"/>
+    <w:uiPriority w:val="99"/>
+    <w:semiHidden/>
+    <w:unhideWhenUsed/>
+    <w:rsid w:val="00CE0644"/>
+    <w:rPr>
+      <w:color w:val="0000FF"/>
+      <w:u w:val="single"/>
+    </w:rPr>
+  </w:style>
+</w:styles>
+</file>
+
+<file path=word/stylesWithEffects.xml><?xml version="1.0" encoding="utf-8"?>
+<w:styles xmlns:wpc="http://schemas.microsoft.com/office/word/2010/wordprocessingCanvas" xmlns:mc="http://schemas.openxmlformats.org/markup-compatibility/2006" xmlns:o="urn:schemas-microsoft-com:office:office" xmlns:r="http://schemas.openxmlformats.org/officeDocument/2006/relationships" xmlns:m="http://schemas.openxmlformats.org/officeDocument/2006/math" xmlns:v="urn:schemas-microsoft-com:vml" xmlns:wp14="http://schemas.microsoft.com/office/word/2010/wordprocessingDrawing" xmlns:wp="http://schemas.openxmlformats.org/drawingml/2006/wordprocessingDrawing" xmlns:w10="urn:schemas-microsoft-com:office:word" xmlns:w="http://schemas.openxmlformats.org/wordprocessingml/2006/main" xmlns:w14="http://schemas.microsoft.com/office/word/2010/wordml" xmlns:wpg="http://schemas.microsoft.com/office/word/2010/wordprocessingGroup" xmlns:wpi="http://schemas.microsoft.com/office/word/2010/wordprocessingInk" xmlns:wne="http://schemas.microsoft.com/office/word/2006/wordml" xmlns:wps="http://schemas.microsoft.com/office/word/2010/wordprocessingShape" mc:Ignorable="w14 wp14">
+  <w:docDefaults>
+    <w:rPrDefault>
+      <w:rPr>
+        <w:rFonts w:ascii="Arial" w:eastAsia="Arial" w:hAnsi="Arial" w:cs="Arial"/>
+        <w:sz w:val="22"/>
+        <w:szCs w:val="22"/>
+        <w:lang w:val="en" w:eastAsia="en-IN" w:bidi="ar-SA"/>
+      </w:rPr>
+    </w:rPrDefault>
+    <w:pPrDefault>
+      <w:pPr>
+        <w:spacing w:line="276" w:lineRule="auto"/>
+      </w:pPr>
+    </w:pPrDefault>
+  </w:docDefaults>
+  <w:latentStyles w:defLockedState="0" w:defUIPriority="99" w:defSemiHidden="1" w:defUnhideWhenUsed="1" w:defQFormat="0" w:count="267">
+    <w:lsdException w:name="Normal" w:semiHidden="0" w:uiPriority="0" w:unhideWhenUsed="0" w:qFormat="1"/>
+    <w:lsdException w:name="heading 1" w:semiHidden="0" w:uiPriority="9" w:unhideWhenUsed="0" w:qFormat="1"/>
+    <w:lsdException w:name="heading 2" w:uiPriority="9" w:qFormat="1"/>
+    <w:lsdException w:name="heading 3" w:uiPriority="9" w:qFormat="1"/>
+    <w:lsdException w:name="heading 4" w:uiPriority="9" w:qFormat="1"/>
+    <w:lsdException w:name="heading 5" w:uiPriority="9" w:qFormat="1"/>
+    <w:lsdException w:name="heading 6" w:uiPriority="9" w:qFormat="1"/>
+    <w:lsdException w:name="heading 7" w:uiPriority="9" w:qFormat="1"/>
+    <w:lsdException w:name="heading 8" w:uiPriority="9" w:qFormat="1"/>
+    <w:lsdException w:name="heading 9" w:uiPriority="9" w:qFormat="1"/>
+    <w:lsdException w:name="toc 1" w:uiPriority="39"/>
+    <w:lsdException w:name="toc 2" w:uiPriority="39"/>
+    <w:lsdException w:name="toc 3" w:uiPriority="39"/>
+    <w:lsdException w:name="toc 4" w:uiPriority="39"/>
+    <w:lsdException w:name="toc 5" w:uiPriority="39"/>
+    <w:lsdException w:name="toc 6" w:uiPriority="39"/>
+    <w:lsdException w:name="toc 7" w:uiPriority="39"/>
+    <w:lsdException w:name="toc 8" w:uiPriority="39"/>
+    <w:lsdException w:name="toc 9" w:uiPriority="39"/>
+    <w:lsdException w:name="caption" w:uiPriority="35" w:qFormat="1"/>
+    <w:lsdException w:name="Title" w:semiHidden="0" w:uiPriority="10" w:unhideWhenUsed="0" w:qFormat="1"/>
+    <w:lsdException w:name="Default Paragraph Font" w:uiPriority="1"/>
+    <w:lsdException w:name="Subtitle" w:semiHidden="0" w:uiPriority="11" w:unhideWhenUsed="0" w:qFormat="1"/>
+    <w:lsdException w:name="Strong" w:semiHidden="0" w:uiPriority="22" w:unhideWhenUsed="0" w:qFormat="1"/>
+    <w:lsdException w:name="Emphasis" w:semiHidden="0" w:uiPriority="20" w:unhideWhenUsed="0" w:qFormat="1"/>
+    <w:lsdException w:name="Table Grid" w:uiPriority="39"/>
+    <w:lsdException w:name="Placeholder Text" w:unhideWhenUsed="0"/>
+    <w:lsdException w:name="No Spacing" w:semiHidden="0" w:uiPriority="1" w:unhideWhenUsed="0" w:qFormat="1"/>
+    <w:lsdException w:name="Light Shading" w:semiHidden="0" w:uiPriority="60" w:unhideWhenUsed="0"/>
+    <w:lsdException w:name="Light List" w:semiHidden="0" w:uiPriority="61" w:unhideWhenUsed="0"/>
+    <w:lsdException w:name="Light Grid" w:semiHidden="0" w:uiPriority="62" w:unhideWhenUsed="0"/>
+    <w:lsdException w:name="Medium Shading 1" w:semiHidden="0" w:uiPriority="63" w:unhideWhenUsed="0"/>
+    <w:lsdException w:name="Medium Shading 2" w:semiHidden="0" w:uiPriority="64" w:unhideWhenUsed="0"/>
+    <w:lsdException w:name="Medium List 1" w:semiHidden="0" w:uiPriority="65" w:unhideWhenUsed="0"/>
+    <w:lsdException w:name="Medium List 2" w:semiHidden="0" w:uiPriority="66" w:unhideWhenUsed="0"/>
+    <w:lsdException w:name="Medium Grid 1" w:semiHidden="0" w:uiPriority="67" w:unhideWhenUsed="0"/>
+    <w:lsdException w:name="Medium Grid 2" w:semiHidden="0" w:uiPriority="68" w:unhideWhenUsed="0"/>
+    <w:lsdException w:name="Medium Grid 3" w:semiHidden="0" w:uiPriority="69" w:unhideWhenUsed="0"/>
+    <w:lsdException w:name="Dark List" w:semiHidden="0" w:uiPriority="70" w:unhideWhenUsed="0"/>
+    <w:lsdException w:name="Colorful Shading" w:semiHidden="0" w:uiPriority="71" w:unhideWhenUsed="0"/>
+    <w:lsdException w:name="Colorful List" w:semiHidden="0" w:uiPriority="72" w:unhideWhenUsed="0"/>
+    <w:lsdException w:name="Colorful Grid" w:semiHidden="0" w:uiPriority="73" w:unhideWhenUsed="0"/>
+    <w:lsdException w:name="Light Shading Accent 1" w:semiHidden="0" w:uiPriority="60" w:unhideWhenUsed="0"/>
+    <w:lsdException w:name="Light List Accent 1" w:semiHidden="0" w:uiPriority="61" w:unhideWhenUsed="0"/>
+    <w:lsdException w:name="Light Grid Accent 1" w:semiHidden="0" w:uiPriority="62" w:unhideWhenUsed="0"/>
+    <w:lsdException w:name="Medium Shading 1 Accent 1" w:semiHidden="0" w:uiPriority="63" w:unhideWhenUsed="0"/>
+    <w:lsdException w:name="Medium Shading 2 Accent 1" w:semiHidden="0" w:uiPriority="64" w:unhideWhenUsed="0"/>
+    <w:lsdException w:name="Medium List 1 Accent 1" w:semiHidden="0" w:uiPriority="65" w:unhideWhenUsed="0"/>
+    <w:lsdException w:name="Revision" w:unhideWhenUsed="0"/>
+    <w:lsdException w:name="List Paragraph" w:semiHidden="0" w:uiPriority="34" w:unhideWhenUsed="0" w:qFormat="1"/>
+    <w:lsdException w:name="Quote" w:semiHidden="0" w:uiPriority="29" w:unhideWhenUsed="0" w:qFormat="1"/>
+    <w:lsdException w:name="Intense Quote" w:semiHidden="0" w:uiPriority="30" w:unhideWhenUsed="0" w:qFormat="1"/>
+    <w:lsdException w:name="Medium List 2 Accent 1" w:semiHidden="0" w:uiPriority="66" w:unhideWhenUsed="0"/>
+    <w:lsdException w:name="Medium Grid 1 Accent 1" w:semiHidden="0" w:uiPriority="67" w:unhideWhenUsed="0"/>
+    <w:lsdException w:name="Medium Grid 2 Accent 1" w:semiHidden="0" w:uiPriority="68" w:unhideWhenUsed="0"/>
+    <w:lsdException w:name="Medium Grid 3 Accent 1" w:semiHidden="0" w:uiPriority="69" w:unhideWhenUsed="0"/>
+    <w:lsdException w:name="Dark List Accent 1" w:semiHidden="0" w:uiPriority="70" w:unhideWhenUsed="0"/>
+    <w:lsdException w:name="Colorful Shading Accent 1" w:semiHidden="0" w:uiPriority="71" w:unhideWhenUsed="0"/>
+    <w:lsdException w:name="Colorful List Accent 1" w:semiHidden="0" w:uiPriority="72" w:unhideWhenUsed="0"/>
+    <w:lsdException w:name="Colorful Grid Accent 1" w:semiHidden="0" w:uiPriority="73" w:unhideWhenUsed="0"/>
+    <w:lsdException w:name="Light Shading Accent 2" w:semiHidden="0" w:uiPriority="60" w:unhideWhenUsed="0"/>
+    <w:lsdException w:name="Light List Accent 2" w:semiHidden="0" w:uiPriority="61" w:unhideWhenUsed="0"/>
+    <w:lsdException w:name="Light Grid Accent 2" w:semiHidden="0" w:uiPriority="62" w:unhideWhenUsed="0"/>
+    <w:lsdException w:name="Medium Shading 1 Accent 2" w:semiHidden="0" w:uiPriority="63" w:unhideWhenUsed="0"/>
+    <w:lsdException w:name="Medium Shading 2 Accent 2" w:semiHidden="0" w:uiPriority="64" w:unhideWhenUsed="0"/>
+    <w:lsdException w:name="Medium List 1 Accent 2" w:semiHidden="0" w:uiPriority="65" w:unhideWhenUsed="0"/>
+    <w:lsdException w:name="Medium List 2 Accent 2" w:semiHidden="0" w:uiPriority="66" w:unhideWhenUsed="0"/>
+    <w:lsdException w:name="Medium Grid 1 Accent 2" w:semiHidden="0" w:uiPriority="67" w:unhideWhenUsed="0"/>
+    <w:lsdException w:name="Medium Grid 2 Accent 2" w:semiHidden="0" w:uiPriority="68" w:unhideWhenUsed="0"/>
+    <w:lsdException w:name="Medium Grid 3 Accent 2" w:semiHidden="0" w:uiPriority="69" w:unhideWhenUsed="0"/>
+    <w:lsdException w:name="Dark List Accent 2" w:semiHidden="0" w:uiPriority="70" w:unhideWhenUsed="0"/>
+    <w:lsdException w:name="Colorful Shading Accent 2" w:semiHidden="0" w:uiPriority="71" w:unhideWhenUsed="0"/>
+    <w:lsdException w:name="Colorful List Accent 2" w:semiHidden="0" w:uiPriority="72" w:unhideWhenUsed="0"/>
+    <w:lsdException w:name="Colorful Grid Accent 2" w:semiHidden="0" w:uiPriority="73" w:unhideWhenUsed="0"/>
+    <w:lsdException w:name="Light Shading Accent 3" w:semiHidden="0" w:uiPriority="60" w:unhideWhenUsed="0"/>
+    <w:lsdException w:name="Light List Accent 3" w:semiHidden="0" w:uiPriority="61" w:unhideWhenUsed="0"/>
+    <w:lsdException w:name="Light Grid Accent 3" w:semiHidden="0" w:uiPriority="62" w:unhideWhenUsed="0"/>
+    <w:lsdException w:name="Medium Shading 1 Accent 3" w:semiHidden="0" w:uiPriority="63" w:unhideWhenUsed="0"/>
+    <w:lsdException w:name="Medium Shading 2 Accent 3" w:semiHidden="0" w:uiPriority="64" w:unhideWhenUsed="0"/>
+    <w:lsdException w:name="Medium List 1 Accent 3" w:semiHidden="0" w:uiPriority="65" w:unhideWhenUsed="0"/>
+    <w:lsdException w:name="Medium List 2 Accent 3" w:semiHidden="0" w:uiPriority="66" w:unhideWhenUsed="0"/>
+    <w:lsdException w:name="Medium Grid 1 Accent 3" w:semiHidden="0" w:uiPriority="67" w:unhideWhenUsed="0"/>
+    <w:lsdException w:name="Medium Grid 2 Accent 3" w:semiHidden="0" w:uiPriority="68" w:unhideWhenUsed="0"/>
+    <w:lsdException w:name="Medium Grid 3 Accent 3" w:semiHidden="0" w:uiPriority="69" w:unhideWhenUsed="0"/>
+    <w:lsdException w:name="Dark List Accent 3" w:semiHidden="0" w:uiPriority="70" w:unhideWhenUsed="0"/>
+    <w:lsdException w:name="Colorful Shading Accent 3" w:semiHidden="0" w:uiPriority="71" w:unhideWhenUsed="0"/>
+    <w:lsdException w:name="Colorful List Accent 3" w:semiHidden="0" w:uiPriority="72" w:unhideWhenUsed="0"/>
+    <w:lsdException w:name="Colorful Grid Accent 3" w:semiHidden="0" w:uiPriority="73" w:unhideWhenUsed="0"/>
+    <w:lsdException w:name="Light Shading Accent 4" w:semiHidden="0" w:uiPriority="60" w:unhideWhenUsed="0"/>
+    <w:lsdException w:name="Light List Accent 4" w:semiHidden="0" w:uiPriority="61" w:unhideWhenUsed="0"/>
+    <w:lsdException w:name="Light Grid Accent 4" w:semiHidden="0" w:uiPriority="62" w:unhideWhenUsed="0"/>
+    <w:lsdException w:name="Medium Shading 1 Accent 4" w:semiHidden="0" w:uiPriority="63" w:unhideWhenUsed="0"/>
+    <w:lsdException w:name="Medium Shading 2 Accent 4" w:semiHidden="0" w:uiPriority="64" w:unhideWhenUsed="0"/>
+    <w:lsdException w:name="Medium List 1 Accent 4" w:semiHidden="0" w:uiPriority="65" w:unhideWhenUsed="0"/>
+    <w:lsdException w:name="Medium List 2 Accent 4" w:semiHidden="0" w:uiPriority="66" w:unhideWhenUsed="0"/>
+    <w:lsdException w:name="Medium Grid 1 Accent 4" w:semiHidden="0" w:uiPriority="67" w:unhideWhenUsed="0"/>
+    <w:lsdException w:name="Medium Grid 2 Accent 4" w:semiHidden="0" w:uiPriority="68" w:unhideWhenUsed="0"/>
+    <w:lsdException w:name="Medium Grid 3 Accent 4" w:semiHidden="0" w:uiPriority="69" w:unhideWhenUsed="0"/>
+    <w:lsdException w:name="Dark List Accent 4" w:semiHidden="0" w:uiPriority="70" w:unhideWhenUsed="0"/>
+    <w:lsdException w:name="Colorful Shading Accent 4" w:semiHidden="0" w:uiPriority="71" w:unhideWhenUsed="0"/>
+    <w:lsdException w:name="Colorful List Accent 4" w:semiHidden="0" w:uiPriority="72" w:unhideWhenUsed="0"/>
+    <w:lsdException w:name="Colorful Grid Accent 4" w:semiHidden="0" w:uiPriority="73" w:unhideWhenUsed="0"/>
+    <w:lsdException w:name="Light Shading Accent 5" w:semiHidden="0" w:uiPriority="60" w:unhideWhenUsed="0"/>
+    <w:lsdException w:name="Light List Accent 5" w:semiHidden="0" w:uiPriority="61" w:unhideWhenUsed="0"/>
+    <w:lsdException w:name="Light Grid Accent 5" w:semiHidden="0" w:uiPriority="62" w:unhideWhenUsed="0"/>
+    <w:lsdException w:name="Medium Shading 1 Accent 5" w:semiHidden="0" w:uiPriority="63" w:unhideWhenUsed="0"/>
+    <w:lsdException w:name="Medium Shading 2 Accent 5" w:semiHidden="0" w:uiPriority="64" w:unhideWhenUsed="0"/>
+    <w:lsdException w:name="Medium List 1 Accent 5" w:semiHidden="0" w:uiPriority="65" w:unhideWhenUsed="0"/>
+    <w:lsdException w:name="Medium List 2 Accent 5" w:semiHidden="0" w:uiPriority="66" w:unhideWhenUsed="0"/>
+    <w:lsdException w:name="Medium Grid 1 Accent 5" w:semiHidden="0" w:uiPriority="67" w:unhideWhenUsed="0"/>
+    <w:lsdException w:name="Medium Grid 2 Accent 5" w:semiHidden="0" w:uiPriority="68" w:unhideWhenUsed="0"/>
+    <w:lsdException w:name="Medium Grid 3 Accent 5" w:semiHidden="0" w:uiPriority="69" w:unhideWhenUsed="0"/>
+    <w:lsdException w:name="Dark List Accent 5" w:semiHidden="0" w:uiPriority="70" w:unhideWhenUsed="0"/>
+    <w:lsdException w:name="Colorful Shading Accent 5" w:semiHidden="0" w:uiPriority="71" w:unhideWhenUsed="0"/>
+    <w:lsdException w:name="Colorful List Accent 5" w:semiHidden="0" w:uiPriority="72" w:unhideWhenUsed="0"/>
+    <w:lsdException w:name="Colorful Grid Accent 5" w:semiHidden="0" w:uiPriority="73" w:unhideWhenUsed="0"/>
+    <w:lsdException w:name="Light Shading Accent 6" w:semiHidden="0" w:uiPriority="60" w:unhideWhenUsed="0"/>
+    <w:lsdException w:name="Light List Accent 6" w:semiHidden="0" w:uiPriority="61" w:unhideWhenUsed="0"/>
+    <w:lsdException w:name="Light Grid Accent 6" w:semiHidden="0" w:uiPriority="62" w:unhideWhenUsed="0"/>
+    <w:lsdException w:name="Medium Shading 1 Accent 6" w:semiHidden="0" w:uiPriority="63" w:unhideWhenUsed="0"/>
+    <w:lsdException w:name="Medium Shading 2 Accent 6" w:semiHidden="0" w:uiPriority="64" w:unhideWhenUsed="0"/>
+    <w:lsdException w:name="Medium List 1 Accent 6" w:semiHidden="0" w:uiPriority="65" w:unhideWhenUsed="0"/>
+    <w:lsdException w:name="Medium List 2 Accent 6" w:semiHidden="0" w:uiPriority="66" w:unhideWhenUsed="0"/>
+    <w:lsdException w:name="Medium Grid 1 Accent 6" w:semiHidden="0" w:uiPriority="67" w:unhideWhenUsed="0"/>
+    <w:lsdException w:name="Medium Grid 2 Accent 6" w:semiHidden="0" w:uiPriority="68" w:unhideWhenUsed="0"/>
+    <w:lsdException w:name="Medium Grid 3 Accent 6" w:semiHidden="0" w:uiPriority="69" w:unhideWhenUsed="0"/>
+    <w:lsdException w:name="Dark List Accent 6" w:semiHidden="0" w:uiPriority="70" w:unhideWhenUsed="0"/>
+    <w:lsdException w:name="Colorful Shading Accent 6" w:semiHidden="0" w:uiPriority="71" w:unhideWhenUsed="0"/>
+    <w:lsdException w:name="Colorful List Accent 6" w:semiHidden="0" w:uiPriority="72" w:unhideWhenUsed="0"/>
+    <w:lsdException w:name="Colorful Grid Accent 6" w:semiHidden="0" w:uiPriority="73" w:unhideWhenUsed="0"/>
+    <w:lsdException w:name="Subtle Emphasis" w:semiHidden="0" w:uiPriority="19" w:unhideWhenUsed="0" w:qFormat="1"/>
+    <w:lsdException w:name="Intense Emphasis" w:semiHidden="0" w:uiPriority="21" w:unhideWhenUsed="0" w:qFormat="1"/>
+    <w:lsdException w:name="Subtle Reference" w:semiHidden="0" w:uiPriority="31" w:unhideWhenUsed="0" w:qFormat="1"/>
+    <w:lsdException w:name="Intense Reference" w:semiHidden="0" w:uiPriority="32" w:unhideWhenUsed="0" w:qFormat="1"/>
+    <w:lsdException w:name="Book Title" w:semiHidden="0" w:uiPriority="33" w:unhideWhenUsed="0" w:qFormat="1"/>
+    <w:lsdException w:name="Bibliography" w:uiPriority="37"/>
+    <w:lsdException w:name="TOC Heading" w:uiPriority="39" w:qFormat="1"/>
   </w:latentStyles>
   <w:style w:type="paragraph" w:default="1" w:styleId="Normal">
     <w:name w:val="Normal"/>

</xml_diff>

<commit_message>
EC2, IAM, VPC important questions added
</commit_message>
<xml_diff>
--- a/HVK EC2 and EC2 related.docx
+++ b/HVK EC2 and EC2 related.docx
@@ -573,6 +573,9 @@
     <w:p/>
     <w:p>
       <w:r>
+        <w:rPr>
+          <w:noProof/>
+        </w:rPr>
         <w:drawing>
           <wp:inline distT="0" distB="0" distL="0" distR="0" wp14:anchorId="0E37DDC0" wp14:editId="0C446F8F">
             <wp:extent cx="5284380" cy="1664677"/>
@@ -616,15 +619,21 @@
           <w:noProof/>
         </w:rPr>
       </w:pPr>
-      <w:r>
-        <w:rPr>
-          <w:noProof/>
-        </w:rPr>
-        <w:lastRenderedPageBreak/>
+    </w:p>
+    <w:p>
+      <w:pPr>
+        <w:rPr>
+          <w:noProof/>
+        </w:rPr>
+      </w:pPr>
+      <w:r>
+        <w:rPr>
+          <w:noProof/>
+        </w:rPr>
         <w:drawing>
-          <wp:inline distT="0" distB="0" distL="0" distR="0" wp14:anchorId="2F7B309A" wp14:editId="2404613C">
-            <wp:extent cx="5843954" cy="3089031"/>
-            <wp:effectExtent l="0" t="0" r="4445" b="0"/>
+          <wp:inline distT="0" distB="0" distL="0" distR="0" wp14:anchorId="2F7B309A" wp14:editId="32C450B7">
+            <wp:extent cx="3071446" cy="2561493"/>
+            <wp:effectExtent l="0" t="0" r="0" b="0"/>
             <wp:docPr id="7" name="Picture 7"/>
             <wp:cNvGraphicFramePr>
               <a:graphicFrameLocks xmlns:a="http://schemas.openxmlformats.org/drawingml/2006/main" noChangeAspect="1"/>
@@ -638,13 +647,13 @@
                   </pic:nvPicPr>
                   <pic:blipFill rotWithShape="1">
                     <a:blip r:embed="rId13"/>
-                    <a:srcRect r="1677" b="7605"/>
+                    <a:srcRect l="18349" t="3683" r="19334" b="3922"/>
                     <a:stretch/>
                   </pic:blipFill>
                   <pic:spPr bwMode="auto">
                     <a:xfrm>
                       <a:off x="0" y="0"/>
-                      <a:ext cx="5843954" cy="3089031"/>
+                      <a:ext cx="3076155" cy="2565420"/>
                     </a:xfrm>
                     <a:prstGeom prst="rect">
                       <a:avLst/>
@@ -667,14 +676,21 @@
     </w:p>
     <w:p/>
     <w:p>
+      <w:pPr>
+        <w:rPr>
+          <w:noProof/>
+        </w:rPr>
+      </w:pPr>
+    </w:p>
+    <w:p>
       <w:r>
         <w:rPr>
           <w:noProof/>
         </w:rPr>
         <w:drawing>
-          <wp:inline distT="0" distB="0" distL="0" distR="0" wp14:anchorId="7B92B7A8" wp14:editId="37266731">
-            <wp:extent cx="5943600" cy="3343275"/>
-            <wp:effectExtent l="0" t="0" r="0" b="9525"/>
+          <wp:inline distT="0" distB="0" distL="0" distR="0" wp14:anchorId="7B92B7A8" wp14:editId="06B2099B">
+            <wp:extent cx="3434862" cy="2240479"/>
+            <wp:effectExtent l="0" t="0" r="0" b="7620"/>
             <wp:docPr id="8" name="Picture 8"/>
             <wp:cNvGraphicFramePr>
               <a:graphicFrameLocks xmlns:a="http://schemas.openxmlformats.org/drawingml/2006/main" noChangeAspect="1"/>
@@ -686,20 +702,27 @@
                     <pic:cNvPr id="1" name=""/>
                     <pic:cNvPicPr/>
                   </pic:nvPicPr>
-                  <pic:blipFill>
+                  <pic:blipFill rotWithShape="1">
                     <a:blip r:embed="rId14"/>
-                    <a:stretch>
-                      <a:fillRect/>
-                    </a:stretch>
+                    <a:srcRect l="17559" t="526" r="19526" b="26517"/>
+                    <a:stretch/>
                   </pic:blipFill>
-                  <pic:spPr>
+                  <pic:spPr bwMode="auto">
                     <a:xfrm>
                       <a:off x="0" y="0"/>
-                      <a:ext cx="5943600" cy="3343275"/>
+                      <a:ext cx="3449154" cy="2249801"/>
                     </a:xfrm>
                     <a:prstGeom prst="rect">
                       <a:avLst/>
                     </a:prstGeom>
+                    <a:ln>
+                      <a:noFill/>
+                    </a:ln>
+                    <a:extLst>
+                      <a:ext uri="{53640926-AAD7-44D8-BBD7-CCE9431645EC}">
+                        <a14:shadowObscured xmlns:a14="http://schemas.microsoft.com/office/drawing/2010/main"/>
+                      </a:ext>
+                    </a:extLst>
                   </pic:spPr>
                 </pic:pic>
               </a:graphicData>
@@ -710,15 +733,21 @@
     </w:p>
     <w:p/>
     <w:p>
-      <w:r>
-        <w:rPr>
-          <w:noProof/>
-        </w:rPr>
-        <w:lastRenderedPageBreak/>
+      <w:pPr>
+        <w:rPr>
+          <w:noProof/>
+        </w:rPr>
+      </w:pPr>
+    </w:p>
+    <w:p>
+      <w:r>
+        <w:rPr>
+          <w:noProof/>
+        </w:rPr>
         <w:drawing>
-          <wp:inline distT="0" distB="0" distL="0" distR="0" wp14:anchorId="6246B1A4" wp14:editId="4D9B62B7">
-            <wp:extent cx="5943600" cy="3343275"/>
-            <wp:effectExtent l="0" t="0" r="0" b="9525"/>
+          <wp:inline distT="0" distB="0" distL="0" distR="0" wp14:anchorId="6246B1A4" wp14:editId="56170166">
+            <wp:extent cx="3141785" cy="2045712"/>
+            <wp:effectExtent l="0" t="0" r="1905" b="0"/>
             <wp:docPr id="9" name="Picture 9"/>
             <wp:cNvGraphicFramePr>
               <a:graphicFrameLocks xmlns:a="http://schemas.openxmlformats.org/drawingml/2006/main" noChangeAspect="1"/>
@@ -730,8 +759,58 @@
                     <pic:cNvPr id="1" name=""/>
                     <pic:cNvPicPr/>
                   </pic:nvPicPr>
+                  <pic:blipFill rotWithShape="1">
+                    <a:blip r:embed="rId15"/>
+                    <a:srcRect l="22486" r="20414" b="33903"/>
+                    <a:stretch/>
+                  </pic:blipFill>
+                  <pic:spPr bwMode="auto">
+                    <a:xfrm>
+                      <a:off x="0" y="0"/>
+                      <a:ext cx="3149863" cy="2050972"/>
+                    </a:xfrm>
+                    <a:prstGeom prst="rect">
+                      <a:avLst/>
+                    </a:prstGeom>
+                    <a:ln>
+                      <a:noFill/>
+                    </a:ln>
+                    <a:extLst>
+                      <a:ext uri="{53640926-AAD7-44D8-BBD7-CCE9431645EC}">
+                        <a14:shadowObscured xmlns:a14="http://schemas.microsoft.com/office/drawing/2010/main"/>
+                      </a:ext>
+                    </a:extLst>
+                  </pic:spPr>
+                </pic:pic>
+              </a:graphicData>
+            </a:graphic>
+          </wp:inline>
+        </w:drawing>
+      </w:r>
+    </w:p>
+    <w:p>
+      <w:r>
+        <w:rPr>
+          <w:noProof/>
+        </w:rPr>
+        <w:lastRenderedPageBreak/>
+        <w:drawing>
+          <wp:inline distT="0" distB="0" distL="0" distR="0" wp14:anchorId="69B053EA" wp14:editId="0EB4512A">
+            <wp:extent cx="3763108" cy="1745893"/>
+            <wp:effectExtent l="0" t="0" r="8890" b="6985"/>
+            <wp:docPr id="10" name="Picture 10"/>
+            <wp:cNvGraphicFramePr>
+              <a:graphicFrameLocks xmlns:a="http://schemas.openxmlformats.org/drawingml/2006/main" noChangeAspect="1"/>
+            </wp:cNvGraphicFramePr>
+            <a:graphic xmlns:a="http://schemas.openxmlformats.org/drawingml/2006/main">
+              <a:graphicData uri="http://schemas.openxmlformats.org/drawingml/2006/picture">
+                <pic:pic xmlns:pic="http://schemas.openxmlformats.org/drawingml/2006/picture">
+                  <pic:nvPicPr>
+                    <pic:cNvPr id="1" name=""/>
+                    <pic:cNvPicPr/>
+                  </pic:nvPicPr>
                   <pic:blipFill>
-                    <a:blip r:embed="rId15"/>
+                    <a:blip r:embed="rId16"/>
                     <a:stretch>
                       <a:fillRect/>
                     </a:stretch>
@@ -739,7 +818,7 @@
                   <pic:spPr>
                     <a:xfrm>
                       <a:off x="0" y="0"/>
-                      <a:ext cx="5943600" cy="3343275"/>
+                      <a:ext cx="3766971" cy="1747685"/>
                     </a:xfrm>
                     <a:prstGeom prst="rect">
                       <a:avLst/>
@@ -751,7 +830,351 @@
           </wp:inline>
         </w:drawing>
       </w:r>
+    </w:p>
+    <w:p/>
+    <w:p>
+      <w:r>
+        <w:rPr>
+          <w:noProof/>
+        </w:rPr>
+        <w:drawing>
+          <wp:inline distT="0" distB="0" distL="0" distR="0" wp14:anchorId="3FE9923C" wp14:editId="47E75EAA">
+            <wp:extent cx="3839308" cy="2231598"/>
+            <wp:effectExtent l="0" t="0" r="8890" b="0"/>
+            <wp:docPr id="11" name="Picture 11"/>
+            <wp:cNvGraphicFramePr>
+              <a:graphicFrameLocks xmlns:a="http://schemas.openxmlformats.org/drawingml/2006/main" noChangeAspect="1"/>
+            </wp:cNvGraphicFramePr>
+            <a:graphic xmlns:a="http://schemas.openxmlformats.org/drawingml/2006/main">
+              <a:graphicData uri="http://schemas.openxmlformats.org/drawingml/2006/picture">
+                <pic:pic xmlns:pic="http://schemas.openxmlformats.org/drawingml/2006/picture">
+                  <pic:nvPicPr>
+                    <pic:cNvPr id="1" name=""/>
+                    <pic:cNvPicPr/>
+                  </pic:nvPicPr>
+                  <pic:blipFill>
+                    <a:blip r:embed="rId17"/>
+                    <a:stretch>
+                      <a:fillRect/>
+                    </a:stretch>
+                  </pic:blipFill>
+                  <pic:spPr>
+                    <a:xfrm>
+                      <a:off x="0" y="0"/>
+                      <a:ext cx="3865857" cy="2247029"/>
+                    </a:xfrm>
+                    <a:prstGeom prst="rect">
+                      <a:avLst/>
+                    </a:prstGeom>
+                  </pic:spPr>
+                </pic:pic>
+              </a:graphicData>
+            </a:graphic>
+          </wp:inline>
+        </w:drawing>
+      </w:r>
+    </w:p>
+    <w:p/>
+    <w:p>
+      <w:r>
+        <w:rPr>
+          <w:noProof/>
+        </w:rPr>
+        <w:drawing>
+          <wp:inline distT="0" distB="0" distL="0" distR="0" wp14:anchorId="682726E8" wp14:editId="525C1A52">
+            <wp:extent cx="3839210" cy="1664258"/>
+            <wp:effectExtent l="0" t="0" r="0" b="0"/>
+            <wp:docPr id="12" name="Picture 12"/>
+            <wp:cNvGraphicFramePr>
+              <a:graphicFrameLocks xmlns:a="http://schemas.openxmlformats.org/drawingml/2006/main" noChangeAspect="1"/>
+            </wp:cNvGraphicFramePr>
+            <a:graphic xmlns:a="http://schemas.openxmlformats.org/drawingml/2006/main">
+              <a:graphicData uri="http://schemas.openxmlformats.org/drawingml/2006/picture">
+                <pic:pic xmlns:pic="http://schemas.openxmlformats.org/drawingml/2006/picture">
+                  <pic:nvPicPr>
+                    <pic:cNvPr id="1" name=""/>
+                    <pic:cNvPicPr/>
+                  </pic:nvPicPr>
+                  <pic:blipFill>
+                    <a:blip r:embed="rId18"/>
+                    <a:stretch>
+                      <a:fillRect/>
+                    </a:stretch>
+                  </pic:blipFill>
+                  <pic:spPr>
+                    <a:xfrm>
+                      <a:off x="0" y="0"/>
+                      <a:ext cx="3871411" cy="1678217"/>
+                    </a:xfrm>
+                    <a:prstGeom prst="rect">
+                      <a:avLst/>
+                    </a:prstGeom>
+                  </pic:spPr>
+                </pic:pic>
+              </a:graphicData>
+            </a:graphic>
+          </wp:inline>
+        </w:drawing>
+      </w:r>
+    </w:p>
+    <w:p/>
+    <w:p>
+      <w:r>
+        <w:rPr>
+          <w:noProof/>
+        </w:rPr>
+        <w:drawing>
+          <wp:inline distT="0" distB="0" distL="0" distR="0" wp14:anchorId="46D63F2B" wp14:editId="0AB67A0A">
+            <wp:extent cx="3886200" cy="1601349"/>
+            <wp:effectExtent l="0" t="0" r="0" b="0"/>
+            <wp:docPr id="13" name="Picture 13"/>
+            <wp:cNvGraphicFramePr>
+              <a:graphicFrameLocks xmlns:a="http://schemas.openxmlformats.org/drawingml/2006/main" noChangeAspect="1"/>
+            </wp:cNvGraphicFramePr>
+            <a:graphic xmlns:a="http://schemas.openxmlformats.org/drawingml/2006/main">
+              <a:graphicData uri="http://schemas.openxmlformats.org/drawingml/2006/picture">
+                <pic:pic xmlns:pic="http://schemas.openxmlformats.org/drawingml/2006/picture">
+                  <pic:nvPicPr>
+                    <pic:cNvPr id="1" name=""/>
+                    <pic:cNvPicPr/>
+                  </pic:nvPicPr>
+                  <pic:blipFill>
+                    <a:blip r:embed="rId19"/>
+                    <a:stretch>
+                      <a:fillRect/>
+                    </a:stretch>
+                  </pic:blipFill>
+                  <pic:spPr>
+                    <a:xfrm>
+                      <a:off x="0" y="0"/>
+                      <a:ext cx="3891390" cy="1603488"/>
+                    </a:xfrm>
+                    <a:prstGeom prst="rect">
+                      <a:avLst/>
+                    </a:prstGeom>
+                  </pic:spPr>
+                </pic:pic>
+              </a:graphicData>
+            </a:graphic>
+          </wp:inline>
+        </w:drawing>
+      </w:r>
+    </w:p>
+    <w:p/>
+    <w:p>
+      <w:r>
+        <w:rPr>
+          <w:noProof/>
+        </w:rPr>
+        <w:lastRenderedPageBreak/>
+        <w:drawing>
+          <wp:inline distT="0" distB="0" distL="0" distR="0" wp14:anchorId="3AE97C8E" wp14:editId="568BC05F">
+            <wp:extent cx="3341077" cy="1588548"/>
+            <wp:effectExtent l="0" t="0" r="0" b="0"/>
+            <wp:docPr id="14" name="Picture 14"/>
+            <wp:cNvGraphicFramePr>
+              <a:graphicFrameLocks xmlns:a="http://schemas.openxmlformats.org/drawingml/2006/main" noChangeAspect="1"/>
+            </wp:cNvGraphicFramePr>
+            <a:graphic xmlns:a="http://schemas.openxmlformats.org/drawingml/2006/main">
+              <a:graphicData uri="http://schemas.openxmlformats.org/drawingml/2006/picture">
+                <pic:pic xmlns:pic="http://schemas.openxmlformats.org/drawingml/2006/picture">
+                  <pic:nvPicPr>
+                    <pic:cNvPr id="1" name=""/>
+                    <pic:cNvPicPr/>
+                  </pic:nvPicPr>
+                  <pic:blipFill>
+                    <a:blip r:embed="rId20"/>
+                    <a:stretch>
+                      <a:fillRect/>
+                    </a:stretch>
+                  </pic:blipFill>
+                  <pic:spPr>
+                    <a:xfrm>
+                      <a:off x="0" y="0"/>
+                      <a:ext cx="3376425" cy="1605354"/>
+                    </a:xfrm>
+                    <a:prstGeom prst="rect">
+                      <a:avLst/>
+                    </a:prstGeom>
+                  </pic:spPr>
+                </pic:pic>
+              </a:graphicData>
+            </a:graphic>
+          </wp:inline>
+        </w:drawing>
+      </w:r>
+    </w:p>
+    <w:p/>
+    <w:p>
+      <w:r>
+        <w:rPr>
+          <w:noProof/>
+        </w:rPr>
+        <w:drawing>
+          <wp:inline distT="0" distB="0" distL="0" distR="0" wp14:anchorId="74246A8A" wp14:editId="62170773">
+            <wp:extent cx="3370385" cy="1738894"/>
+            <wp:effectExtent l="0" t="0" r="1905" b="0"/>
+            <wp:docPr id="15" name="Picture 15"/>
+            <wp:cNvGraphicFramePr>
+              <a:graphicFrameLocks xmlns:a="http://schemas.openxmlformats.org/drawingml/2006/main" noChangeAspect="1"/>
+            </wp:cNvGraphicFramePr>
+            <a:graphic xmlns:a="http://schemas.openxmlformats.org/drawingml/2006/main">
+              <a:graphicData uri="http://schemas.openxmlformats.org/drawingml/2006/picture">
+                <pic:pic xmlns:pic="http://schemas.openxmlformats.org/drawingml/2006/picture">
+                  <pic:nvPicPr>
+                    <pic:cNvPr id="1" name=""/>
+                    <pic:cNvPicPr/>
+                  </pic:nvPicPr>
+                  <pic:blipFill>
+                    <a:blip r:embed="rId21"/>
+                    <a:stretch>
+                      <a:fillRect/>
+                    </a:stretch>
+                  </pic:blipFill>
+                  <pic:spPr>
+                    <a:xfrm>
+                      <a:off x="0" y="0"/>
+                      <a:ext cx="3415498" cy="1762170"/>
+                    </a:xfrm>
+                    <a:prstGeom prst="rect">
+                      <a:avLst/>
+                    </a:prstGeom>
+                  </pic:spPr>
+                </pic:pic>
+              </a:graphicData>
+            </a:graphic>
+          </wp:inline>
+        </w:drawing>
+      </w:r>
+    </w:p>
+    <w:p/>
+    <w:p>
+      <w:r>
+        <w:rPr>
+          <w:noProof/>
+        </w:rPr>
+        <w:drawing>
+          <wp:inline distT="0" distB="0" distL="0" distR="0" wp14:anchorId="337EAD9A" wp14:editId="7B27AA28">
+            <wp:extent cx="3452446" cy="1757705"/>
+            <wp:effectExtent l="0" t="0" r="0" b="0"/>
+            <wp:docPr id="16" name="Picture 16"/>
+            <wp:cNvGraphicFramePr>
+              <a:graphicFrameLocks xmlns:a="http://schemas.openxmlformats.org/drawingml/2006/main" noChangeAspect="1"/>
+            </wp:cNvGraphicFramePr>
+            <a:graphic xmlns:a="http://schemas.openxmlformats.org/drawingml/2006/main">
+              <a:graphicData uri="http://schemas.openxmlformats.org/drawingml/2006/picture">
+                <pic:pic xmlns:pic="http://schemas.openxmlformats.org/drawingml/2006/picture">
+                  <pic:nvPicPr>
+                    <pic:cNvPr id="1" name=""/>
+                    <pic:cNvPicPr/>
+                  </pic:nvPicPr>
+                  <pic:blipFill>
+                    <a:blip r:embed="rId22"/>
+                    <a:stretch>
+                      <a:fillRect/>
+                    </a:stretch>
+                  </pic:blipFill>
+                  <pic:spPr>
+                    <a:xfrm>
+                      <a:off x="0" y="0"/>
+                      <a:ext cx="3484318" cy="1773932"/>
+                    </a:xfrm>
+                    <a:prstGeom prst="rect">
+                      <a:avLst/>
+                    </a:prstGeom>
+                  </pic:spPr>
+                </pic:pic>
+              </a:graphicData>
+            </a:graphic>
+          </wp:inline>
+        </w:drawing>
+      </w:r>
+    </w:p>
+    <w:p/>
+    <w:p>
+      <w:r>
+        <w:rPr>
+          <w:noProof/>
+        </w:rPr>
+        <w:drawing>
+          <wp:inline distT="0" distB="0" distL="0" distR="0" wp14:anchorId="60F4A41E" wp14:editId="3F537B90">
+            <wp:extent cx="3493477" cy="2096088"/>
+            <wp:effectExtent l="0" t="0" r="0" b="0"/>
+            <wp:docPr id="17" name="Picture 17"/>
+            <wp:cNvGraphicFramePr>
+              <a:graphicFrameLocks xmlns:a="http://schemas.openxmlformats.org/drawingml/2006/main" noChangeAspect="1"/>
+            </wp:cNvGraphicFramePr>
+            <a:graphic xmlns:a="http://schemas.openxmlformats.org/drawingml/2006/main">
+              <a:graphicData uri="http://schemas.openxmlformats.org/drawingml/2006/picture">
+                <pic:pic xmlns:pic="http://schemas.openxmlformats.org/drawingml/2006/picture">
+                  <pic:nvPicPr>
+                    <pic:cNvPr id="1" name=""/>
+                    <pic:cNvPicPr/>
+                  </pic:nvPicPr>
+                  <pic:blipFill>
+                    <a:blip r:embed="rId23"/>
+                    <a:stretch>
+                      <a:fillRect/>
+                    </a:stretch>
+                  </pic:blipFill>
+                  <pic:spPr>
+                    <a:xfrm>
+                      <a:off x="0" y="0"/>
+                      <a:ext cx="3551343" cy="2130808"/>
+                    </a:xfrm>
+                    <a:prstGeom prst="rect">
+                      <a:avLst/>
+                    </a:prstGeom>
+                  </pic:spPr>
+                </pic:pic>
+              </a:graphicData>
+            </a:graphic>
+          </wp:inline>
+        </w:drawing>
+      </w:r>
+    </w:p>
+    <w:p/>
+    <w:p/>
+    <w:p>
       <w:bookmarkStart w:id="0" w:name="_GoBack"/>
+      <w:r>
+        <w:lastRenderedPageBreak/>
+        <w:drawing>
+          <wp:inline distT="0" distB="0" distL="0" distR="0" wp14:anchorId="3C3399FA" wp14:editId="2647955E">
+            <wp:extent cx="3171092" cy="1926145"/>
+            <wp:effectExtent l="0" t="0" r="0" b="0"/>
+            <wp:docPr id="18" name="Picture 18"/>
+            <wp:cNvGraphicFramePr>
+              <a:graphicFrameLocks xmlns:a="http://schemas.openxmlformats.org/drawingml/2006/main" noChangeAspect="1"/>
+            </wp:cNvGraphicFramePr>
+            <a:graphic xmlns:a="http://schemas.openxmlformats.org/drawingml/2006/main">
+              <a:graphicData uri="http://schemas.openxmlformats.org/drawingml/2006/picture">
+                <pic:pic xmlns:pic="http://schemas.openxmlformats.org/drawingml/2006/picture">
+                  <pic:nvPicPr>
+                    <pic:cNvPr id="1" name=""/>
+                    <pic:cNvPicPr/>
+                  </pic:nvPicPr>
+                  <pic:blipFill>
+                    <a:blip r:embed="rId24"/>
+                    <a:stretch>
+                      <a:fillRect/>
+                    </a:stretch>
+                  </pic:blipFill>
+                  <pic:spPr>
+                    <a:xfrm>
+                      <a:off x="0" y="0"/>
+                      <a:ext cx="3195230" cy="1940806"/>
+                    </a:xfrm>
+                    <a:prstGeom prst="rect">
+                      <a:avLst/>
+                    </a:prstGeom>
+                  </pic:spPr>
+                </pic:pic>
+              </a:graphicData>
+            </a:graphic>
+          </wp:inline>
+        </w:drawing>
+      </w:r>
       <w:bookmarkEnd w:id="0"/>
     </w:p>
     <w:sectPr>
@@ -1030,7 +1453,7 @@
     <w:lsdException w:name="Table Web 2" w:semiHidden="1" w:unhideWhenUsed="1"/>
     <w:lsdException w:name="Table Web 3" w:semiHidden="1" w:unhideWhenUsed="1"/>
     <w:lsdException w:name="Balloon Text" w:semiHidden="1" w:unhideWhenUsed="1"/>
-    <w:lsdException w:name="Table Grid" w:semiHidden="1" w:uiPriority="39" w:unhideWhenUsed="1"/>
+    <w:lsdException w:name="Table Grid" w:uiPriority="39"/>
     <w:lsdException w:name="Table Theme" w:semiHidden="1" w:unhideWhenUsed="1"/>
     <w:lsdException w:name="Placeholder Text" w:semiHidden="1"/>
     <w:lsdException w:name="No Spacing" w:uiPriority="1" w:qFormat="1"/>

</xml_diff>

<commit_message>
Volume Type Sizes added
</commit_message>
<xml_diff>
--- a/HVK EC2 and EC2 related.docx
+++ b/HVK EC2 and EC2 related.docx
@@ -789,15 +789,7 @@
     <w:p/>
     <w:p>
       <w:r>
-        <w:t xml:space="preserve">How to make </w:t>
-      </w:r>
-      <w:proofErr w:type="gramStart"/>
-      <w:r>
-        <w:t>a</w:t>
-      </w:r>
-      <w:proofErr w:type="gramEnd"/>
-      <w:r>
-        <w:t xml:space="preserve"> instance-store backed EC2?</w:t>
+        <w:t>How to make a instance-store backed EC2?</w:t>
       </w:r>
     </w:p>
     <w:p/>
@@ -1180,15 +1172,7 @@
         <w:t>rd</w:t>
       </w:r>
       <w:r>
-        <w:t xml:space="preserve"> party apps like Putty ,</w:t>
-      </w:r>
-      <w:proofErr w:type="spellStart"/>
-      <w:r>
-        <w:t>Termius</w:t>
-      </w:r>
-      <w:proofErr w:type="spellEnd"/>
-      <w:r>
-        <w:t xml:space="preserve"> etc.</w:t>
+        <w:t xml:space="preserve"> party apps like Putty ,Termius etc.</w:t>
       </w:r>
     </w:p>
     <w:p/>
@@ -1245,6 +1229,59 @@
     <w:p>
       <w:pPr>
         <w:rPr>
+          <w:b/>
+          <w:noProof/>
+        </w:rPr>
+      </w:pPr>
+      <w:r>
+        <w:rPr>
+          <w:b/>
+          <w:noProof/>
+        </w:rPr>
+        <w:t>EFS quizlet</w:t>
+      </w:r>
+      <w:r>
+        <w:rPr>
+          <w:b/>
+          <w:noProof/>
+        </w:rPr>
+        <w:t xml:space="preserve"> flashcards</w:t>
+      </w:r>
+      <w:r>
+        <w:rPr>
+          <w:b/>
+          <w:noProof/>
+        </w:rPr>
+        <w:t>:</w:t>
+      </w:r>
+    </w:p>
+    <w:p>
+      <w:pPr>
+        <w:rPr>
+          <w:b/>
+          <w:noProof/>
+        </w:rPr>
+      </w:pPr>
+      <w:hyperlink r:id="rId17" w:history="1">
+        <w:r>
+          <w:rPr>
+            <w:rStyle w:val="Hyperlink"/>
+          </w:rPr>
+          <w:t>https://quizlet.com/295987393/aws-efs-flash-cards/</w:t>
+        </w:r>
+      </w:hyperlink>
+      <w:hyperlink r:id="rId18" w:history="1">
+        <w:r>
+          <w:rPr>
+            <w:rStyle w:val="Hyperlink"/>
+          </w:rPr>
+          <w:t>https://quizlet.com/295987393/aws-efs-flash-cards/</w:t>
+        </w:r>
+      </w:hyperlink>
+    </w:p>
+    <w:p>
+      <w:pPr>
+        <w:rPr>
           <w:noProof/>
         </w:rPr>
       </w:pPr>
@@ -1270,7 +1307,7 @@
                     <pic:cNvPicPr/>
                   </pic:nvPicPr>
                   <pic:blipFill rotWithShape="1">
-                    <a:blip r:embed="rId17"/>
+                    <a:blip r:embed="rId19"/>
                     <a:srcRect l="18349" t="3683" r="19334" b="3922"/>
                     <a:stretch/>
                   </pic:blipFill>
@@ -1328,7 +1365,7 @@
                     <pic:cNvPicPr/>
                   </pic:nvPicPr>
                   <pic:blipFill rotWithShape="1">
-                    <a:blip r:embed="rId18"/>
+                    <a:blip r:embed="rId20"/>
                     <a:srcRect l="17559" t="526" r="19526" b="26517"/>
                     <a:stretch/>
                   </pic:blipFill>
@@ -1387,7 +1424,7 @@
                     <pic:cNvPicPr/>
                   </pic:nvPicPr>
                   <pic:blipFill rotWithShape="1">
-                    <a:blip r:embed="rId19"/>
+                    <a:blip r:embed="rId21"/>
                     <a:srcRect l="22486" r="20414" b="33903"/>
                     <a:stretch/>
                   </pic:blipFill>
@@ -1437,7 +1474,7 @@
                     <pic:cNvPicPr/>
                   </pic:nvPicPr>
                   <pic:blipFill>
-                    <a:blip r:embed="rId20"/>
+                    <a:blip r:embed="rId22"/>
                     <a:stretch>
                       <a:fillRect/>
                     </a:stretch>
@@ -1470,95 +1507,6 @@
             <wp:extent cx="3839308" cy="2231598"/>
             <wp:effectExtent l="0" t="0" r="8890" b="0"/>
             <wp:docPr id="11" name="Picture 11"/>
-            <wp:cNvGraphicFramePr>
-              <a:graphicFrameLocks xmlns:a="http://schemas.openxmlformats.org/drawingml/2006/main" noChangeAspect="1"/>
-            </wp:cNvGraphicFramePr>
-            <a:graphic xmlns:a="http://schemas.openxmlformats.org/drawingml/2006/main">
-              <a:graphicData uri="http://schemas.openxmlformats.org/drawingml/2006/picture">
-                <pic:pic xmlns:pic="http://schemas.openxmlformats.org/drawingml/2006/picture">
-                  <pic:nvPicPr>
-                    <pic:cNvPr id="1" name=""/>
-                    <pic:cNvPicPr/>
-                  </pic:nvPicPr>
-                  <pic:blipFill>
-                    <a:blip r:embed="rId21"/>
-                    <a:stretch>
-                      <a:fillRect/>
-                    </a:stretch>
-                  </pic:blipFill>
-                  <pic:spPr>
-                    <a:xfrm>
-                      <a:off x="0" y="0"/>
-                      <a:ext cx="3865857" cy="2247029"/>
-                    </a:xfrm>
-                    <a:prstGeom prst="rect">
-                      <a:avLst/>
-                    </a:prstGeom>
-                  </pic:spPr>
-                </pic:pic>
-              </a:graphicData>
-            </a:graphic>
-          </wp:inline>
-        </w:drawing>
-      </w:r>
-    </w:p>
-    <w:p/>
-    <w:p>
-      <w:r>
-        <w:rPr>
-          <w:noProof/>
-          <w:lang w:val="en-IN"/>
-        </w:rPr>
-        <w:lastRenderedPageBreak/>
-        <w:drawing>
-          <wp:inline distT="0" distB="0" distL="0" distR="0" wp14:anchorId="682726E8" wp14:editId="525C1A52">
-            <wp:extent cx="3839210" cy="1664258"/>
-            <wp:effectExtent l="0" t="0" r="0" b="0"/>
-            <wp:docPr id="12" name="Picture 12"/>
-            <wp:cNvGraphicFramePr>
-              <a:graphicFrameLocks xmlns:a="http://schemas.openxmlformats.org/drawingml/2006/main" noChangeAspect="1"/>
-            </wp:cNvGraphicFramePr>
-            <a:graphic xmlns:a="http://schemas.openxmlformats.org/drawingml/2006/main">
-              <a:graphicData uri="http://schemas.openxmlformats.org/drawingml/2006/picture">
-                <pic:pic xmlns:pic="http://schemas.openxmlformats.org/drawingml/2006/picture">
-                  <pic:nvPicPr>
-                    <pic:cNvPr id="1" name=""/>
-                    <pic:cNvPicPr/>
-                  </pic:nvPicPr>
-                  <pic:blipFill>
-                    <a:blip r:embed="rId22"/>
-                    <a:stretch>
-                      <a:fillRect/>
-                    </a:stretch>
-                  </pic:blipFill>
-                  <pic:spPr>
-                    <a:xfrm>
-                      <a:off x="0" y="0"/>
-                      <a:ext cx="3871411" cy="1678217"/>
-                    </a:xfrm>
-                    <a:prstGeom prst="rect">
-                      <a:avLst/>
-                    </a:prstGeom>
-                  </pic:spPr>
-                </pic:pic>
-              </a:graphicData>
-            </a:graphic>
-          </wp:inline>
-        </w:drawing>
-      </w:r>
-    </w:p>
-    <w:p/>
-    <w:p>
-      <w:r>
-        <w:rPr>
-          <w:noProof/>
-          <w:lang w:val="en-IN"/>
-        </w:rPr>
-        <w:drawing>
-          <wp:inline distT="0" distB="0" distL="0" distR="0" wp14:anchorId="46D63F2B" wp14:editId="0AB67A0A">
-            <wp:extent cx="3886200" cy="1601349"/>
-            <wp:effectExtent l="0" t="0" r="0" b="0"/>
-            <wp:docPr id="13" name="Picture 13"/>
             <wp:cNvGraphicFramePr>
               <a:graphicFrameLocks xmlns:a="http://schemas.openxmlformats.org/drawingml/2006/main" noChangeAspect="1"/>
             </wp:cNvGraphicFramePr>
@@ -1578,7 +1526,7 @@
                   <pic:spPr>
                     <a:xfrm>
                       <a:off x="0" y="0"/>
-                      <a:ext cx="3891390" cy="1603488"/>
+                      <a:ext cx="3865857" cy="2247029"/>
                     </a:xfrm>
                     <a:prstGeom prst="rect">
                       <a:avLst/>
@@ -1598,11 +1546,12 @@
           <w:noProof/>
           <w:lang w:val="en-IN"/>
         </w:rPr>
+        <w:lastRenderedPageBreak/>
         <w:drawing>
-          <wp:inline distT="0" distB="0" distL="0" distR="0" wp14:anchorId="3AE97C8E" wp14:editId="568BC05F">
-            <wp:extent cx="3341077" cy="1588548"/>
+          <wp:inline distT="0" distB="0" distL="0" distR="0" wp14:anchorId="682726E8" wp14:editId="525C1A52">
+            <wp:extent cx="3839210" cy="1664258"/>
             <wp:effectExtent l="0" t="0" r="0" b="0"/>
-            <wp:docPr id="14" name="Picture 14"/>
+            <wp:docPr id="12" name="Picture 12"/>
             <wp:cNvGraphicFramePr>
               <a:graphicFrameLocks xmlns:a="http://schemas.openxmlformats.org/drawingml/2006/main" noChangeAspect="1"/>
             </wp:cNvGraphicFramePr>
@@ -1622,7 +1571,7 @@
                   <pic:spPr>
                     <a:xfrm>
                       <a:off x="0" y="0"/>
-                      <a:ext cx="3376425" cy="1605354"/>
+                      <a:ext cx="3871411" cy="1678217"/>
                     </a:xfrm>
                     <a:prstGeom prst="rect">
                       <a:avLst/>
@@ -1643,10 +1592,10 @@
           <w:lang w:val="en-IN"/>
         </w:rPr>
         <w:drawing>
-          <wp:inline distT="0" distB="0" distL="0" distR="0" wp14:anchorId="74246A8A" wp14:editId="62170773">
-            <wp:extent cx="3370385" cy="1738894"/>
-            <wp:effectExtent l="0" t="0" r="1905" b="0"/>
-            <wp:docPr id="15" name="Picture 15"/>
+          <wp:inline distT="0" distB="0" distL="0" distR="0" wp14:anchorId="46D63F2B" wp14:editId="0AB67A0A">
+            <wp:extent cx="3886200" cy="1601349"/>
+            <wp:effectExtent l="0" t="0" r="0" b="0"/>
+            <wp:docPr id="13" name="Picture 13"/>
             <wp:cNvGraphicFramePr>
               <a:graphicFrameLocks xmlns:a="http://schemas.openxmlformats.org/drawingml/2006/main" noChangeAspect="1"/>
             </wp:cNvGraphicFramePr>
@@ -1666,7 +1615,7 @@
                   <pic:spPr>
                     <a:xfrm>
                       <a:off x="0" y="0"/>
-                      <a:ext cx="3415498" cy="1762170"/>
+                      <a:ext cx="3891390" cy="1603488"/>
                     </a:xfrm>
                     <a:prstGeom prst="rect">
                       <a:avLst/>
@@ -1686,12 +1635,11 @@
           <w:noProof/>
           <w:lang w:val="en-IN"/>
         </w:rPr>
-        <w:lastRenderedPageBreak/>
         <w:drawing>
-          <wp:inline distT="0" distB="0" distL="0" distR="0" wp14:anchorId="337EAD9A" wp14:editId="7B27AA28">
-            <wp:extent cx="3452446" cy="1757705"/>
+          <wp:inline distT="0" distB="0" distL="0" distR="0" wp14:anchorId="3AE97C8E" wp14:editId="568BC05F">
+            <wp:extent cx="3341077" cy="1588548"/>
             <wp:effectExtent l="0" t="0" r="0" b="0"/>
-            <wp:docPr id="16" name="Picture 16"/>
+            <wp:docPr id="14" name="Picture 14"/>
             <wp:cNvGraphicFramePr>
               <a:graphicFrameLocks xmlns:a="http://schemas.openxmlformats.org/drawingml/2006/main" noChangeAspect="1"/>
             </wp:cNvGraphicFramePr>
@@ -1711,7 +1659,7 @@
                   <pic:spPr>
                     <a:xfrm>
                       <a:off x="0" y="0"/>
-                      <a:ext cx="3484318" cy="1773932"/>
+                      <a:ext cx="3376425" cy="1605354"/>
                     </a:xfrm>
                     <a:prstGeom prst="rect">
                       <a:avLst/>
@@ -1732,10 +1680,10 @@
           <w:lang w:val="en-IN"/>
         </w:rPr>
         <w:drawing>
-          <wp:inline distT="0" distB="0" distL="0" distR="0" wp14:anchorId="60F4A41E" wp14:editId="3F537B90">
-            <wp:extent cx="3493477" cy="2096088"/>
-            <wp:effectExtent l="0" t="0" r="0" b="0"/>
-            <wp:docPr id="17" name="Picture 17"/>
+          <wp:inline distT="0" distB="0" distL="0" distR="0" wp14:anchorId="74246A8A" wp14:editId="62170773">
+            <wp:extent cx="3370385" cy="1738894"/>
+            <wp:effectExtent l="0" t="0" r="1905" b="0"/>
+            <wp:docPr id="15" name="Picture 15"/>
             <wp:cNvGraphicFramePr>
               <a:graphicFrameLocks xmlns:a="http://schemas.openxmlformats.org/drawingml/2006/main" noChangeAspect="1"/>
             </wp:cNvGraphicFramePr>
@@ -1755,7 +1703,7 @@
                   <pic:spPr>
                     <a:xfrm>
                       <a:off x="0" y="0"/>
-                      <a:ext cx="3551343" cy="2130808"/>
+                      <a:ext cx="3415498" cy="1762170"/>
                     </a:xfrm>
                     <a:prstGeom prst="rect">
                       <a:avLst/>
@@ -1769,18 +1717,18 @@
       </w:r>
     </w:p>
     <w:p/>
-    <w:p/>
-    <w:p>
-      <w:r>
-        <w:rPr>
-          <w:noProof/>
-          <w:lang w:val="en-IN"/>
-        </w:rPr>
+    <w:p>
+      <w:r>
+        <w:rPr>
+          <w:noProof/>
+          <w:lang w:val="en-IN"/>
+        </w:rPr>
+        <w:lastRenderedPageBreak/>
         <w:drawing>
-          <wp:inline distT="0" distB="0" distL="0" distR="0" wp14:anchorId="3C3399FA" wp14:editId="2647955E">
-            <wp:extent cx="3171092" cy="1926145"/>
+          <wp:inline distT="0" distB="0" distL="0" distR="0" wp14:anchorId="337EAD9A" wp14:editId="7B27AA28">
+            <wp:extent cx="3452446" cy="1757705"/>
             <wp:effectExtent l="0" t="0" r="0" b="0"/>
-            <wp:docPr id="18" name="Picture 18"/>
+            <wp:docPr id="16" name="Picture 16"/>
             <wp:cNvGraphicFramePr>
               <a:graphicFrameLocks xmlns:a="http://schemas.openxmlformats.org/drawingml/2006/main" noChangeAspect="1"/>
             </wp:cNvGraphicFramePr>
@@ -1800,6 +1748,95 @@
                   <pic:spPr>
                     <a:xfrm>
                       <a:off x="0" y="0"/>
+                      <a:ext cx="3484318" cy="1773932"/>
+                    </a:xfrm>
+                    <a:prstGeom prst="rect">
+                      <a:avLst/>
+                    </a:prstGeom>
+                  </pic:spPr>
+                </pic:pic>
+              </a:graphicData>
+            </a:graphic>
+          </wp:inline>
+        </w:drawing>
+      </w:r>
+    </w:p>
+    <w:p/>
+    <w:p>
+      <w:r>
+        <w:rPr>
+          <w:noProof/>
+          <w:lang w:val="en-IN"/>
+        </w:rPr>
+        <w:drawing>
+          <wp:inline distT="0" distB="0" distL="0" distR="0" wp14:anchorId="60F4A41E" wp14:editId="3F537B90">
+            <wp:extent cx="3493477" cy="2096088"/>
+            <wp:effectExtent l="0" t="0" r="0" b="0"/>
+            <wp:docPr id="17" name="Picture 17"/>
+            <wp:cNvGraphicFramePr>
+              <a:graphicFrameLocks xmlns:a="http://schemas.openxmlformats.org/drawingml/2006/main" noChangeAspect="1"/>
+            </wp:cNvGraphicFramePr>
+            <a:graphic xmlns:a="http://schemas.openxmlformats.org/drawingml/2006/main">
+              <a:graphicData uri="http://schemas.openxmlformats.org/drawingml/2006/picture">
+                <pic:pic xmlns:pic="http://schemas.openxmlformats.org/drawingml/2006/picture">
+                  <pic:nvPicPr>
+                    <pic:cNvPr id="1" name=""/>
+                    <pic:cNvPicPr/>
+                  </pic:nvPicPr>
+                  <pic:blipFill>
+                    <a:blip r:embed="rId29"/>
+                    <a:stretch>
+                      <a:fillRect/>
+                    </a:stretch>
+                  </pic:blipFill>
+                  <pic:spPr>
+                    <a:xfrm>
+                      <a:off x="0" y="0"/>
+                      <a:ext cx="3551343" cy="2130808"/>
+                    </a:xfrm>
+                    <a:prstGeom prst="rect">
+                      <a:avLst/>
+                    </a:prstGeom>
+                  </pic:spPr>
+                </pic:pic>
+              </a:graphicData>
+            </a:graphic>
+          </wp:inline>
+        </w:drawing>
+      </w:r>
+    </w:p>
+    <w:p/>
+    <w:p/>
+    <w:p>
+      <w:r>
+        <w:rPr>
+          <w:noProof/>
+          <w:lang w:val="en-IN"/>
+        </w:rPr>
+        <w:drawing>
+          <wp:inline distT="0" distB="0" distL="0" distR="0" wp14:anchorId="3C3399FA" wp14:editId="2647955E">
+            <wp:extent cx="3171092" cy="1926145"/>
+            <wp:effectExtent l="0" t="0" r="0" b="0"/>
+            <wp:docPr id="18" name="Picture 18"/>
+            <wp:cNvGraphicFramePr>
+              <a:graphicFrameLocks xmlns:a="http://schemas.openxmlformats.org/drawingml/2006/main" noChangeAspect="1"/>
+            </wp:cNvGraphicFramePr>
+            <a:graphic xmlns:a="http://schemas.openxmlformats.org/drawingml/2006/main">
+              <a:graphicData uri="http://schemas.openxmlformats.org/drawingml/2006/picture">
+                <pic:pic xmlns:pic="http://schemas.openxmlformats.org/drawingml/2006/picture">
+                  <pic:nvPicPr>
+                    <pic:cNvPr id="1" name=""/>
+                    <pic:cNvPicPr/>
+                  </pic:nvPicPr>
+                  <pic:blipFill>
+                    <a:blip r:embed="rId30"/>
+                    <a:stretch>
+                      <a:fillRect/>
+                    </a:stretch>
+                  </pic:blipFill>
+                  <pic:spPr>
+                    <a:xfrm>
+                      <a:off x="0" y="0"/>
                       <a:ext cx="3195230" cy="1940806"/>
                     </a:xfrm>
                     <a:prstGeom prst="rect">
@@ -1838,7 +1875,7 @@
                     </pic:cNvPicPr>
                   </pic:nvPicPr>
                   <pic:blipFill>
-                    <a:blip r:embed="rId29">
+                    <a:blip r:embed="rId31">
                       <a:extLst>
                         <a:ext uri="{28A0092B-C50C-407E-A947-70E740481C1C}">
                           <a14:useLocalDpi xmlns:a14="http://schemas.microsoft.com/office/drawing/2010/main" val="0"/>
@@ -1890,7 +1927,7 @@
                     <pic:cNvPicPr/>
                   </pic:nvPicPr>
                   <pic:blipFill rotWithShape="1">
-                    <a:blip r:embed="rId30"/>
+                    <a:blip r:embed="rId32"/>
                     <a:srcRect r="13717"/>
                     <a:stretch/>
                   </pic:blipFill>
@@ -1944,9 +1981,26 @@
           <w:szCs w:val="18"/>
           <w:shd w:val="clear" w:color="auto" w:fill="FFFFFF"/>
         </w:rPr>
-        <w:t xml:space="preserve">Amazon EC2 powers down the instance before creating the AMI to ensure that everything on the instance is stopped and in a consistent state during the creation process. If you're confident that your instance is in a consistent state appropriate for AMI creation, you can add the --no-reboot flag to ec2-create-image or </w:t>
-      </w:r>
-      <w:proofErr w:type="spellStart"/>
+        <w:t>Amazon EC2 powers down the instance before creating the AMI to ensure that everything on the instance is stopped and in a consistent state during the creation process. If you're confident that your instance is in a consistent state appropriate for AMI creation, you can add the --no-reboot flag to ec2-create-image or CreateImage that tells Amazon EC2 not to power down and reboot the instance. With this flag, the instance remains running throughout the AMI creation process. Some file systems, such as xfs, can freeze and unfreeze activity, making it safe to create the image without rebooting the instance.</w:t>
+      </w:r>
+      <w:r>
+        <w:rPr>
+          <w:rFonts w:ascii="Verdana" w:hAnsi="Verdana"/>
+          <w:color w:val="000000"/>
+          <w:sz w:val="18"/>
+          <w:szCs w:val="18"/>
+        </w:rPr>
+        <w:br/>
+      </w:r>
+      <w:r>
+        <w:rPr>
+          <w:rFonts w:ascii="Verdana" w:hAnsi="Verdana"/>
+          <w:color w:val="000000"/>
+          <w:sz w:val="18"/>
+          <w:szCs w:val="18"/>
+        </w:rPr>
+        <w:br/>
+      </w:r>
       <w:r>
         <w:rPr>
           <w:rFonts w:ascii="Verdana" w:hAnsi="Verdana"/>
@@ -1955,70 +2009,9 @@
           <w:szCs w:val="18"/>
           <w:shd w:val="clear" w:color="auto" w:fill="FFFFFF"/>
         </w:rPr>
-        <w:t>CreateImage</w:t>
-      </w:r>
-      <w:proofErr w:type="spellEnd"/>
-      <w:r>
-        <w:rPr>
-          <w:rFonts w:ascii="Verdana" w:hAnsi="Verdana"/>
-          <w:color w:val="000000"/>
-          <w:sz w:val="18"/>
-          <w:szCs w:val="18"/>
-          <w:shd w:val="clear" w:color="auto" w:fill="FFFFFF"/>
-        </w:rPr>
-        <w:t xml:space="preserve"> that tells Amazon EC2 not to power down and reboot the instance. With this flag, the instance remains running throughout the AMI creation process. Some file systems, such as </w:t>
-      </w:r>
-      <w:proofErr w:type="spellStart"/>
-      <w:r>
-        <w:rPr>
-          <w:rFonts w:ascii="Verdana" w:hAnsi="Verdana"/>
-          <w:color w:val="000000"/>
-          <w:sz w:val="18"/>
-          <w:szCs w:val="18"/>
-          <w:shd w:val="clear" w:color="auto" w:fill="FFFFFF"/>
-        </w:rPr>
-        <w:t>xfs</w:t>
-      </w:r>
-      <w:proofErr w:type="spellEnd"/>
-      <w:r>
-        <w:rPr>
-          <w:rFonts w:ascii="Verdana" w:hAnsi="Verdana"/>
-          <w:color w:val="000000"/>
-          <w:sz w:val="18"/>
-          <w:szCs w:val="18"/>
-          <w:shd w:val="clear" w:color="auto" w:fill="FFFFFF"/>
-        </w:rPr>
-        <w:t>, can freeze and unfreeze activity, making it safe to create the image without rebooting the instance.</w:t>
-      </w:r>
-      <w:r>
-        <w:rPr>
-          <w:rFonts w:ascii="Verdana" w:hAnsi="Verdana"/>
-          <w:color w:val="000000"/>
-          <w:sz w:val="18"/>
-          <w:szCs w:val="18"/>
-        </w:rPr>
-        <w:br/>
-      </w:r>
-      <w:r>
-        <w:rPr>
-          <w:rFonts w:ascii="Verdana" w:hAnsi="Verdana"/>
-          <w:color w:val="000000"/>
-          <w:sz w:val="18"/>
-          <w:szCs w:val="18"/>
-        </w:rPr>
-        <w:br/>
-      </w:r>
-      <w:r>
-        <w:rPr>
-          <w:rFonts w:ascii="Verdana" w:hAnsi="Verdana"/>
-          <w:color w:val="000000"/>
-          <w:sz w:val="18"/>
-          <w:szCs w:val="18"/>
-          <w:shd w:val="clear" w:color="auto" w:fill="FFFFFF"/>
-        </w:rPr>
         <w:t>Source: </w:t>
       </w:r>
-      <w:hyperlink r:id="rId31" w:history="1">
+      <w:hyperlink r:id="rId33" w:history="1">
         <w:r>
           <w:rPr>
             <w:rStyle w:val="Hyperlink"/>
@@ -2044,106 +2037,6 @@
             <wp:extent cx="3153508" cy="1290988"/>
             <wp:effectExtent l="0" t="0" r="8890" b="4445"/>
             <wp:docPr id="20" name="Picture 20"/>
-            <wp:cNvGraphicFramePr>
-              <a:graphicFrameLocks xmlns:a="http://schemas.openxmlformats.org/drawingml/2006/main" noChangeAspect="1"/>
-            </wp:cNvGraphicFramePr>
-            <a:graphic xmlns:a="http://schemas.openxmlformats.org/drawingml/2006/main">
-              <a:graphicData uri="http://schemas.openxmlformats.org/drawingml/2006/picture">
-                <pic:pic xmlns:pic="http://schemas.openxmlformats.org/drawingml/2006/picture">
-                  <pic:nvPicPr>
-                    <pic:cNvPr id="1" name=""/>
-                    <pic:cNvPicPr/>
-                  </pic:nvPicPr>
-                  <pic:blipFill>
-                    <a:blip r:embed="rId32"/>
-                    <a:stretch>
-                      <a:fillRect/>
-                    </a:stretch>
-                  </pic:blipFill>
-                  <pic:spPr>
-                    <a:xfrm>
-                      <a:off x="0" y="0"/>
-                      <a:ext cx="3165270" cy="1295803"/>
-                    </a:xfrm>
-                    <a:prstGeom prst="rect">
-                      <a:avLst/>
-                    </a:prstGeom>
-                  </pic:spPr>
-                </pic:pic>
-              </a:graphicData>
-            </a:graphic>
-          </wp:inline>
-        </w:drawing>
-      </w:r>
-    </w:p>
-    <w:p/>
-    <w:p>
-      <w:r>
-        <w:t>S3 durability :</w:t>
-      </w:r>
-    </w:p>
-    <w:p/>
-    <w:p>
-      <w:r>
-        <w:rPr>
-          <w:noProof/>
-          <w:lang w:val="en-IN"/>
-        </w:rPr>
-        <w:drawing>
-          <wp:inline distT="0" distB="0" distL="0" distR="0" wp14:anchorId="346A8AE6" wp14:editId="562B54C7">
-            <wp:extent cx="3604846" cy="786680"/>
-            <wp:effectExtent l="0" t="0" r="0" b="0"/>
-            <wp:docPr id="21" name="Picture 21"/>
-            <wp:cNvGraphicFramePr>
-              <a:graphicFrameLocks xmlns:a="http://schemas.openxmlformats.org/drawingml/2006/main" noChangeAspect="1"/>
-            </wp:cNvGraphicFramePr>
-            <a:graphic xmlns:a="http://schemas.openxmlformats.org/drawingml/2006/main">
-              <a:graphicData uri="http://schemas.openxmlformats.org/drawingml/2006/picture">
-                <pic:pic xmlns:pic="http://schemas.openxmlformats.org/drawingml/2006/picture">
-                  <pic:nvPicPr>
-                    <pic:cNvPr id="1" name=""/>
-                    <pic:cNvPicPr/>
-                  </pic:nvPicPr>
-                  <pic:blipFill>
-                    <a:blip r:embed="rId33"/>
-                    <a:stretch>
-                      <a:fillRect/>
-                    </a:stretch>
-                  </pic:blipFill>
-                  <pic:spPr>
-                    <a:xfrm>
-                      <a:off x="0" y="0"/>
-                      <a:ext cx="3656080" cy="797861"/>
-                    </a:xfrm>
-                    <a:prstGeom prst="rect">
-                      <a:avLst/>
-                    </a:prstGeom>
-                  </pic:spPr>
-                </pic:pic>
-              </a:graphicData>
-            </a:graphic>
-          </wp:inline>
-        </w:drawing>
-      </w:r>
-    </w:p>
-    <w:p/>
-    <w:p>
-      <w:r>
-        <w:t>S3 availability:</w:t>
-      </w:r>
-    </w:p>
-    <w:p/>
-    <w:p>
-      <w:r>
-        <w:rPr>
-          <w:noProof/>
-          <w:lang w:val="en-IN"/>
-        </w:rPr>
-        <w:drawing>
-          <wp:inline distT="0" distB="0" distL="0" distR="0" wp14:anchorId="54CEBD94" wp14:editId="1A4BB806">
-            <wp:extent cx="2889738" cy="667456"/>
-            <wp:effectExtent l="0" t="0" r="6350" b="0"/>
-            <wp:docPr id="22" name="Picture 22"/>
             <wp:cNvGraphicFramePr>
               <a:graphicFrameLocks xmlns:a="http://schemas.openxmlformats.org/drawingml/2006/main" noChangeAspect="1"/>
             </wp:cNvGraphicFramePr>
@@ -2163,7 +2056,7 @@
                   <pic:spPr>
                     <a:xfrm>
                       <a:off x="0" y="0"/>
-                      <a:ext cx="2916312" cy="673594"/>
+                      <a:ext cx="3165270" cy="1295803"/>
                     </a:xfrm>
                     <a:prstGeom prst="rect">
                       <a:avLst/>
@@ -2177,23 +2070,12 @@
       </w:r>
     </w:p>
     <w:p/>
-    <w:p/>
-    <w:p/>
-    <w:p>
-      <w:pPr>
-        <w:rPr>
-          <w:b/>
-          <w:bCs/>
-        </w:rPr>
-      </w:pPr>
-      <w:r>
-        <w:rPr>
-          <w:b/>
-          <w:bCs/>
-        </w:rPr>
-        <w:t>Old feature:</w:t>
-      </w:r>
-    </w:p>
+    <w:p>
+      <w:r>
+        <w:t>S3 durability :</w:t>
+      </w:r>
+    </w:p>
+    <w:p/>
     <w:p>
       <w:r>
         <w:rPr>
@@ -2201,10 +2083,10 @@
           <w:lang w:val="en-IN"/>
         </w:rPr>
         <w:drawing>
-          <wp:inline distT="0" distB="0" distL="0" distR="0" wp14:anchorId="7D95C7C9" wp14:editId="01D94A63">
-            <wp:extent cx="5943600" cy="1384300"/>
-            <wp:effectExtent l="0" t="0" r="0" b="6350"/>
-            <wp:docPr id="24" name="Picture 24"/>
+          <wp:inline distT="0" distB="0" distL="0" distR="0" wp14:anchorId="346A8AE6" wp14:editId="562B54C7">
+            <wp:extent cx="3604846" cy="786680"/>
+            <wp:effectExtent l="0" t="0" r="0" b="0"/>
+            <wp:docPr id="21" name="Picture 21"/>
             <wp:cNvGraphicFramePr>
               <a:graphicFrameLocks xmlns:a="http://schemas.openxmlformats.org/drawingml/2006/main" noChangeAspect="1"/>
             </wp:cNvGraphicFramePr>
@@ -2224,7 +2106,7 @@
                   <pic:spPr>
                     <a:xfrm>
                       <a:off x="0" y="0"/>
-                      <a:ext cx="5943600" cy="1384300"/>
+                      <a:ext cx="3656080" cy="797861"/>
                     </a:xfrm>
                     <a:prstGeom prst="rect">
                       <a:avLst/>
@@ -2240,15 +2122,21 @@
     <w:p/>
     <w:p>
       <w:r>
+        <w:t>S3 availability:</w:t>
+      </w:r>
+    </w:p>
+    <w:p/>
+    <w:p>
+      <w:r>
         <w:rPr>
           <w:noProof/>
           <w:lang w:val="en-IN"/>
         </w:rPr>
         <w:drawing>
-          <wp:inline distT="0" distB="0" distL="0" distR="0" wp14:anchorId="0A86E825" wp14:editId="3FF7A379">
-            <wp:extent cx="4414157" cy="1585041"/>
-            <wp:effectExtent l="0" t="0" r="5715" b="0"/>
-            <wp:docPr id="25" name="Picture 25"/>
+          <wp:inline distT="0" distB="0" distL="0" distR="0" wp14:anchorId="54CEBD94" wp14:editId="1A4BB806">
+            <wp:extent cx="2889738" cy="667456"/>
+            <wp:effectExtent l="0" t="0" r="6350" b="0"/>
+            <wp:docPr id="22" name="Picture 22"/>
             <wp:cNvGraphicFramePr>
               <a:graphicFrameLocks xmlns:a="http://schemas.openxmlformats.org/drawingml/2006/main" noChangeAspect="1"/>
             </wp:cNvGraphicFramePr>
@@ -2268,6 +2156,111 @@
                   <pic:spPr>
                     <a:xfrm>
                       <a:off x="0" y="0"/>
+                      <a:ext cx="2916312" cy="673594"/>
+                    </a:xfrm>
+                    <a:prstGeom prst="rect">
+                      <a:avLst/>
+                    </a:prstGeom>
+                  </pic:spPr>
+                </pic:pic>
+              </a:graphicData>
+            </a:graphic>
+          </wp:inline>
+        </w:drawing>
+      </w:r>
+    </w:p>
+    <w:p/>
+    <w:p/>
+    <w:p/>
+    <w:p>
+      <w:pPr>
+        <w:rPr>
+          <w:b/>
+          <w:bCs/>
+        </w:rPr>
+      </w:pPr>
+      <w:r>
+        <w:rPr>
+          <w:b/>
+          <w:bCs/>
+        </w:rPr>
+        <w:t>Old feature:</w:t>
+      </w:r>
+    </w:p>
+    <w:p>
+      <w:r>
+        <w:rPr>
+          <w:noProof/>
+          <w:lang w:val="en-IN"/>
+        </w:rPr>
+        <w:drawing>
+          <wp:inline distT="0" distB="0" distL="0" distR="0" wp14:anchorId="7D95C7C9" wp14:editId="01D94A63">
+            <wp:extent cx="5943600" cy="1384300"/>
+            <wp:effectExtent l="0" t="0" r="0" b="6350"/>
+            <wp:docPr id="24" name="Picture 24"/>
+            <wp:cNvGraphicFramePr>
+              <a:graphicFrameLocks xmlns:a="http://schemas.openxmlformats.org/drawingml/2006/main" noChangeAspect="1"/>
+            </wp:cNvGraphicFramePr>
+            <a:graphic xmlns:a="http://schemas.openxmlformats.org/drawingml/2006/main">
+              <a:graphicData uri="http://schemas.openxmlformats.org/drawingml/2006/picture">
+                <pic:pic xmlns:pic="http://schemas.openxmlformats.org/drawingml/2006/picture">
+                  <pic:nvPicPr>
+                    <pic:cNvPr id="1" name=""/>
+                    <pic:cNvPicPr/>
+                  </pic:nvPicPr>
+                  <pic:blipFill>
+                    <a:blip r:embed="rId37"/>
+                    <a:stretch>
+                      <a:fillRect/>
+                    </a:stretch>
+                  </pic:blipFill>
+                  <pic:spPr>
+                    <a:xfrm>
+                      <a:off x="0" y="0"/>
+                      <a:ext cx="5943600" cy="1384300"/>
+                    </a:xfrm>
+                    <a:prstGeom prst="rect">
+                      <a:avLst/>
+                    </a:prstGeom>
+                  </pic:spPr>
+                </pic:pic>
+              </a:graphicData>
+            </a:graphic>
+          </wp:inline>
+        </w:drawing>
+      </w:r>
+    </w:p>
+    <w:p/>
+    <w:p>
+      <w:r>
+        <w:rPr>
+          <w:noProof/>
+          <w:lang w:val="en-IN"/>
+        </w:rPr>
+        <w:drawing>
+          <wp:inline distT="0" distB="0" distL="0" distR="0" wp14:anchorId="0A86E825" wp14:editId="3FF7A379">
+            <wp:extent cx="4414157" cy="1585041"/>
+            <wp:effectExtent l="0" t="0" r="5715" b="0"/>
+            <wp:docPr id="25" name="Picture 25"/>
+            <wp:cNvGraphicFramePr>
+              <a:graphicFrameLocks xmlns:a="http://schemas.openxmlformats.org/drawingml/2006/main" noChangeAspect="1"/>
+            </wp:cNvGraphicFramePr>
+            <a:graphic xmlns:a="http://schemas.openxmlformats.org/drawingml/2006/main">
+              <a:graphicData uri="http://schemas.openxmlformats.org/drawingml/2006/picture">
+                <pic:pic xmlns:pic="http://schemas.openxmlformats.org/drawingml/2006/picture">
+                  <pic:nvPicPr>
+                    <pic:cNvPr id="1" name=""/>
+                    <pic:cNvPicPr/>
+                  </pic:nvPicPr>
+                  <pic:blipFill>
+                    <a:blip r:embed="rId38"/>
+                    <a:stretch>
+                      <a:fillRect/>
+                    </a:stretch>
+                  </pic:blipFill>
+                  <pic:spPr>
+                    <a:xfrm>
+                      <a:off x="0" y="0"/>
                       <a:ext cx="4417903" cy="1586386"/>
                     </a:xfrm>
                     <a:prstGeom prst="rect">
@@ -2305,7 +2298,7 @@
                     <pic:cNvPicPr/>
                   </pic:nvPicPr>
                   <pic:blipFill rotWithShape="1">
-                    <a:blip r:embed="rId37"/>
+                    <a:blip r:embed="rId39"/>
                     <a:srcRect t="4204"/>
                     <a:stretch/>
                   </pic:blipFill>
@@ -2366,7 +2359,7 @@
                     <pic:cNvPicPr/>
                   </pic:nvPicPr>
                   <pic:blipFill>
-                    <a:blip r:embed="rId38"/>
+                    <a:blip r:embed="rId40"/>
                     <a:stretch>
                       <a:fillRect/>
                     </a:stretch>
@@ -2400,109 +2393,6 @@
             <wp:extent cx="5943600" cy="1196975"/>
             <wp:effectExtent l="0" t="0" r="0" b="3175"/>
             <wp:docPr id="27" name="Picture 27"/>
-            <wp:cNvGraphicFramePr>
-              <a:graphicFrameLocks xmlns:a="http://schemas.openxmlformats.org/drawingml/2006/main" noChangeAspect="1"/>
-            </wp:cNvGraphicFramePr>
-            <a:graphic xmlns:a="http://schemas.openxmlformats.org/drawingml/2006/main">
-              <a:graphicData uri="http://schemas.openxmlformats.org/drawingml/2006/picture">
-                <pic:pic xmlns:pic="http://schemas.openxmlformats.org/drawingml/2006/picture">
-                  <pic:nvPicPr>
-                    <pic:cNvPr id="1" name=""/>
-                    <pic:cNvPicPr/>
-                  </pic:nvPicPr>
-                  <pic:blipFill>
-                    <a:blip r:embed="rId39"/>
-                    <a:stretch>
-                      <a:fillRect/>
-                    </a:stretch>
-                  </pic:blipFill>
-                  <pic:spPr>
-                    <a:xfrm>
-                      <a:off x="0" y="0"/>
-                      <a:ext cx="5943600" cy="1196975"/>
-                    </a:xfrm>
-                    <a:prstGeom prst="rect">
-                      <a:avLst/>
-                    </a:prstGeom>
-                  </pic:spPr>
-                </pic:pic>
-              </a:graphicData>
-            </a:graphic>
-          </wp:inline>
-        </w:drawing>
-      </w:r>
-    </w:p>
-    <w:p>
-      <w:r>
-        <w:rPr>
-          <w:noProof/>
-          <w:lang w:val="en-IN"/>
-        </w:rPr>
-        <w:drawing>
-          <wp:inline distT="0" distB="0" distL="0" distR="0" wp14:anchorId="120EFEDE" wp14:editId="0DF9BD9A">
-            <wp:extent cx="5943600" cy="2957195"/>
-            <wp:effectExtent l="0" t="0" r="0" b="0"/>
-            <wp:docPr id="29" name="Picture 29"/>
-            <wp:cNvGraphicFramePr>
-              <a:graphicFrameLocks xmlns:a="http://schemas.openxmlformats.org/drawingml/2006/main" noChangeAspect="1"/>
-            </wp:cNvGraphicFramePr>
-            <a:graphic xmlns:a="http://schemas.openxmlformats.org/drawingml/2006/main">
-              <a:graphicData uri="http://schemas.openxmlformats.org/drawingml/2006/picture">
-                <pic:pic xmlns:pic="http://schemas.openxmlformats.org/drawingml/2006/picture">
-                  <pic:nvPicPr>
-                    <pic:cNvPr id="1" name=""/>
-                    <pic:cNvPicPr/>
-                  </pic:nvPicPr>
-                  <pic:blipFill>
-                    <a:blip r:embed="rId40"/>
-                    <a:stretch>
-                      <a:fillRect/>
-                    </a:stretch>
-                  </pic:blipFill>
-                  <pic:spPr>
-                    <a:xfrm>
-                      <a:off x="0" y="0"/>
-                      <a:ext cx="5943600" cy="2957195"/>
-                    </a:xfrm>
-                    <a:prstGeom prst="rect">
-                      <a:avLst/>
-                    </a:prstGeom>
-                  </pic:spPr>
-                </pic:pic>
-              </a:graphicData>
-            </a:graphic>
-          </wp:inline>
-        </w:drawing>
-      </w:r>
-    </w:p>
-    <w:p/>
-    <w:p>
-      <w:pPr>
-        <w:rPr>
-          <w:b/>
-          <w:bCs/>
-        </w:rPr>
-      </w:pPr>
-      <w:r>
-        <w:rPr>
-          <w:b/>
-          <w:bCs/>
-        </w:rPr>
-        <w:t>Important:</w:t>
-      </w:r>
-    </w:p>
-    <w:p/>
-    <w:p>
-      <w:r>
-        <w:rPr>
-          <w:noProof/>
-          <w:lang w:val="en-IN"/>
-        </w:rPr>
-        <w:drawing>
-          <wp:inline distT="0" distB="0" distL="0" distR="0" wp14:anchorId="514BBDB8" wp14:editId="3C239565">
-            <wp:extent cx="4093262" cy="2277533"/>
-            <wp:effectExtent l="0" t="0" r="2540" b="8890"/>
-            <wp:docPr id="34" name="Picture 34"/>
             <wp:cNvGraphicFramePr>
               <a:graphicFrameLocks xmlns:a="http://schemas.openxmlformats.org/drawingml/2006/main" noChangeAspect="1"/>
             </wp:cNvGraphicFramePr>
@@ -2522,7 +2412,7 @@
                   <pic:spPr>
                     <a:xfrm>
                       <a:off x="0" y="0"/>
-                      <a:ext cx="4097429" cy="2279851"/>
+                      <a:ext cx="5943600" cy="1196975"/>
                     </a:xfrm>
                     <a:prstGeom prst="rect">
                       <a:avLst/>
@@ -2535,22 +2425,17 @@
         </w:drawing>
       </w:r>
     </w:p>
-    <w:p/>
-    <w:p/>
-    <w:p/>
-    <w:p/>
-    <w:p>
-      <w:r>
-        <w:rPr>
-          <w:noProof/>
-          <w:lang w:val="en-IN"/>
-        </w:rPr>
-        <w:lastRenderedPageBreak/>
+    <w:p>
+      <w:r>
+        <w:rPr>
+          <w:noProof/>
+          <w:lang w:val="en-IN"/>
+        </w:rPr>
         <w:drawing>
-          <wp:inline distT="0" distB="0" distL="0" distR="0" wp14:anchorId="0F051021" wp14:editId="537D22D2">
-            <wp:extent cx="2446867" cy="2986007"/>
-            <wp:effectExtent l="0" t="0" r="0" b="5080"/>
-            <wp:docPr id="35" name="Picture 35"/>
+          <wp:inline distT="0" distB="0" distL="0" distR="0" wp14:anchorId="120EFEDE" wp14:editId="0DF9BD9A">
+            <wp:extent cx="5943600" cy="2957195"/>
+            <wp:effectExtent l="0" t="0" r="0" b="0"/>
+            <wp:docPr id="29" name="Picture 29"/>
             <wp:cNvGraphicFramePr>
               <a:graphicFrameLocks xmlns:a="http://schemas.openxmlformats.org/drawingml/2006/main" noChangeAspect="1"/>
             </wp:cNvGraphicFramePr>
@@ -2570,7 +2455,7 @@
                   <pic:spPr>
                     <a:xfrm>
                       <a:off x="0" y="0"/>
-                      <a:ext cx="2454201" cy="2994957"/>
+                      <a:ext cx="5943600" cy="2957195"/>
                     </a:xfrm>
                     <a:prstGeom prst="rect">
                       <a:avLst/>
@@ -2585,60 +2470,15 @@
     </w:p>
     <w:p>
       <w:r>
-        <w:t>Can’t merge but can add an instance to a placement group any time</w:t>
-      </w:r>
-      <w:r>
-        <w:t xml:space="preserve">, and in case of </w:t>
-      </w:r>
-      <w:r>
-        <w:rPr>
-          <w:u w:val="dash"/>
-        </w:rPr>
-        <w:t xml:space="preserve">insufficient </w:t>
-      </w:r>
-      <w:proofErr w:type="spellStart"/>
-      <w:r>
-        <w:rPr>
-          <w:u w:val="dash"/>
-        </w:rPr>
-        <w:t>capicity</w:t>
-      </w:r>
-      <w:proofErr w:type="spellEnd"/>
-      <w:r>
-        <w:rPr>
-          <w:u w:val="dash"/>
-        </w:rPr>
-        <w:t xml:space="preserve"> error</w:t>
-      </w:r>
-      <w:r>
-        <w:rPr>
-          <w:u w:val="dash"/>
-        </w:rPr>
-        <w:t xml:space="preserve">, </w:t>
-      </w:r>
-      <w:r>
-        <w:t>stop all instances and reattempt to start all of them again.</w:t>
-      </w:r>
-    </w:p>
-    <w:p/>
-    <w:p/>
-    <w:p>
-      <w:r>
-        <w:t>Confusing:</w:t>
-      </w:r>
-    </w:p>
-    <w:p/>
-    <w:p>
-      <w:r>
         <w:rPr>
           <w:noProof/>
           <w:lang w:val="en-IN"/>
         </w:rPr>
         <w:drawing>
-          <wp:inline distT="0" distB="0" distL="0" distR="0" wp14:anchorId="323EB0E4" wp14:editId="3A04CB88">
-            <wp:extent cx="5943600" cy="1170305"/>
+          <wp:inline distT="0" distB="0" distL="0" distR="0" wp14:anchorId="2B0978D8" wp14:editId="61BE6BBA">
+            <wp:extent cx="5296204" cy="1604195"/>
             <wp:effectExtent l="0" t="0" r="0" b="0"/>
-            <wp:docPr id="36" name="Picture 36"/>
+            <wp:docPr id="40" name="Picture 40" descr="C:\Users\vijeth.kasytap\Desktop\Annotation 2019-12-27 120156.png"/>
             <wp:cNvGraphicFramePr>
               <a:graphicFrameLocks xmlns:a="http://schemas.openxmlformats.org/drawingml/2006/main" noChangeAspect="1"/>
             </wp:cNvGraphicFramePr>
@@ -2646,23 +2486,36 @@
               <a:graphicData uri="http://schemas.openxmlformats.org/drawingml/2006/picture">
                 <pic:pic xmlns:pic="http://schemas.openxmlformats.org/drawingml/2006/picture">
                   <pic:nvPicPr>
-                    <pic:cNvPr id="1" name=""/>
-                    <pic:cNvPicPr/>
+                    <pic:cNvPr id="0" name="Picture 2" descr="C:\Users\vijeth.kasytap\Desktop\Annotation 2019-12-27 120156.png"/>
+                    <pic:cNvPicPr>
+                      <a:picLocks noChangeAspect="1" noChangeArrowheads="1"/>
+                    </pic:cNvPicPr>
                   </pic:nvPicPr>
                   <pic:blipFill>
-                    <a:blip r:embed="rId43"/>
+                    <a:blip r:embed="rId43">
+                      <a:extLst>
+                        <a:ext uri="{28A0092B-C50C-407E-A947-70E740481C1C}">
+                          <a14:useLocalDpi xmlns:a14="http://schemas.microsoft.com/office/drawing/2010/main" val="0"/>
+                        </a:ext>
+                      </a:extLst>
+                    </a:blip>
+                    <a:srcRect/>
                     <a:stretch>
                       <a:fillRect/>
                     </a:stretch>
                   </pic:blipFill>
-                  <pic:spPr>
+                  <pic:spPr bwMode="auto">
                     <a:xfrm>
                       <a:off x="0" y="0"/>
-                      <a:ext cx="5943600" cy="1170305"/>
+                      <a:ext cx="5297148" cy="1604481"/>
                     </a:xfrm>
                     <a:prstGeom prst="rect">
                       <a:avLst/>
                     </a:prstGeom>
+                    <a:noFill/>
+                    <a:ln>
+                      <a:noFill/>
+                    </a:ln>
                   </pic:spPr>
                 </pic:pic>
               </a:graphicData>
@@ -2671,14 +2524,9 @@
         </w:drawing>
       </w:r>
     </w:p>
-    <w:p/>
-    <w:p>
-      <w:r>
-        <w:t>Rebooting not shutdown or Terminate !!</w:t>
-      </w:r>
-    </w:p>
-    <w:p/>
-    <w:p>
+    <w:p>
+      <w:bookmarkStart w:id="0" w:name="_GoBack"/>
+      <w:bookmarkEnd w:id="0"/>
       <w:r>
         <w:rPr>
           <w:noProof/>
@@ -2686,10 +2534,10 @@
         </w:rPr>
         <w:lastRenderedPageBreak/>
         <w:drawing>
-          <wp:inline distT="0" distB="0" distL="0" distR="0" wp14:anchorId="2F56637D" wp14:editId="6915CE3E">
-            <wp:extent cx="3632200" cy="4199253"/>
-            <wp:effectExtent l="0" t="0" r="6350" b="0"/>
-            <wp:docPr id="37" name="Picture 37"/>
+          <wp:inline distT="0" distB="0" distL="0" distR="0" wp14:anchorId="256DC1EC" wp14:editId="715E824F">
+            <wp:extent cx="4077680" cy="2976476"/>
+            <wp:effectExtent l="0" t="0" r="0" b="0"/>
+            <wp:docPr id="39" name="Picture 39" descr="C:\Users\vijeth.kasytap\Desktop\Annotation 2019-12-27 132747.png"/>
             <wp:cNvGraphicFramePr>
               <a:graphicFrameLocks xmlns:a="http://schemas.openxmlformats.org/drawingml/2006/main" noChangeAspect="1"/>
             </wp:cNvGraphicFramePr>
@@ -2697,23 +2545,36 @@
               <a:graphicData uri="http://schemas.openxmlformats.org/drawingml/2006/picture">
                 <pic:pic xmlns:pic="http://schemas.openxmlformats.org/drawingml/2006/picture">
                   <pic:nvPicPr>
-                    <pic:cNvPr id="1" name=""/>
-                    <pic:cNvPicPr/>
+                    <pic:cNvPr id="0" name="Picture 1" descr="C:\Users\vijeth.kasytap\Desktop\Annotation 2019-12-27 132747.png"/>
+                    <pic:cNvPicPr>
+                      <a:picLocks noChangeAspect="1" noChangeArrowheads="1"/>
+                    </pic:cNvPicPr>
                   </pic:nvPicPr>
                   <pic:blipFill>
-                    <a:blip r:embed="rId44"/>
+                    <a:blip r:embed="rId44">
+                      <a:extLst>
+                        <a:ext uri="{28A0092B-C50C-407E-A947-70E740481C1C}">
+                          <a14:useLocalDpi xmlns:a14="http://schemas.microsoft.com/office/drawing/2010/main" val="0"/>
+                        </a:ext>
+                      </a:extLst>
+                    </a:blip>
+                    <a:srcRect/>
                     <a:stretch>
                       <a:fillRect/>
                     </a:stretch>
                   </pic:blipFill>
-                  <pic:spPr>
+                  <pic:spPr bwMode="auto">
                     <a:xfrm>
                       <a:off x="0" y="0"/>
-                      <a:ext cx="3657799" cy="4228848"/>
+                      <a:ext cx="4078041" cy="2976739"/>
                     </a:xfrm>
                     <a:prstGeom prst="rect">
                       <a:avLst/>
                     </a:prstGeom>
+                    <a:noFill/>
+                    <a:ln>
+                      <a:noFill/>
+                    </a:ln>
                   </pic:spPr>
                 </pic:pic>
               </a:graphicData>
@@ -2724,17 +2585,32 @@
     </w:p>
     <w:p/>
     <w:p>
-      <w:bookmarkStart w:id="0" w:name="_GoBack"/>
+      <w:pPr>
+        <w:rPr>
+          <w:b/>
+          <w:bCs/>
+        </w:rPr>
+      </w:pPr>
+      <w:r>
+        <w:rPr>
+          <w:b/>
+          <w:bCs/>
+        </w:rPr>
+        <w:t>Important:</w:t>
+      </w:r>
+    </w:p>
+    <w:p/>
+    <w:p>
       <w:r>
         <w:rPr>
           <w:noProof/>
           <w:lang w:val="en-IN"/>
         </w:rPr>
         <w:drawing>
-          <wp:inline distT="0" distB="0" distL="0" distR="0" wp14:anchorId="16C5D7CA" wp14:editId="66AC7C75">
-            <wp:extent cx="3702818" cy="1474006"/>
-            <wp:effectExtent l="0" t="0" r="0" b="0"/>
-            <wp:docPr id="38" name="Picture 38"/>
+          <wp:inline distT="0" distB="0" distL="0" distR="0" wp14:anchorId="514BBDB8" wp14:editId="3C239565">
+            <wp:extent cx="4093262" cy="2277533"/>
+            <wp:effectExtent l="0" t="0" r="2540" b="8890"/>
+            <wp:docPr id="34" name="Picture 34"/>
             <wp:cNvGraphicFramePr>
               <a:graphicFrameLocks xmlns:a="http://schemas.openxmlformats.org/drawingml/2006/main" noChangeAspect="1"/>
             </wp:cNvGraphicFramePr>
@@ -2754,6 +2630,223 @@
                   <pic:spPr>
                     <a:xfrm>
                       <a:off x="0" y="0"/>
+                      <a:ext cx="4097429" cy="2279851"/>
+                    </a:xfrm>
+                    <a:prstGeom prst="rect">
+                      <a:avLst/>
+                    </a:prstGeom>
+                  </pic:spPr>
+                </pic:pic>
+              </a:graphicData>
+            </a:graphic>
+          </wp:inline>
+        </w:drawing>
+      </w:r>
+    </w:p>
+    <w:p/>
+    <w:p/>
+    <w:p/>
+    <w:p/>
+    <w:p>
+      <w:r>
+        <w:rPr>
+          <w:noProof/>
+          <w:lang w:val="en-IN"/>
+        </w:rPr>
+        <w:lastRenderedPageBreak/>
+        <w:drawing>
+          <wp:inline distT="0" distB="0" distL="0" distR="0" wp14:anchorId="0F051021" wp14:editId="537D22D2">
+            <wp:extent cx="2446867" cy="2986007"/>
+            <wp:effectExtent l="0" t="0" r="0" b="5080"/>
+            <wp:docPr id="35" name="Picture 35"/>
+            <wp:cNvGraphicFramePr>
+              <a:graphicFrameLocks xmlns:a="http://schemas.openxmlformats.org/drawingml/2006/main" noChangeAspect="1"/>
+            </wp:cNvGraphicFramePr>
+            <a:graphic xmlns:a="http://schemas.openxmlformats.org/drawingml/2006/main">
+              <a:graphicData uri="http://schemas.openxmlformats.org/drawingml/2006/picture">
+                <pic:pic xmlns:pic="http://schemas.openxmlformats.org/drawingml/2006/picture">
+                  <pic:nvPicPr>
+                    <pic:cNvPr id="1" name=""/>
+                    <pic:cNvPicPr/>
+                  </pic:nvPicPr>
+                  <pic:blipFill>
+                    <a:blip r:embed="rId46"/>
+                    <a:stretch>
+                      <a:fillRect/>
+                    </a:stretch>
+                  </pic:blipFill>
+                  <pic:spPr>
+                    <a:xfrm>
+                      <a:off x="0" y="0"/>
+                      <a:ext cx="2454201" cy="2994957"/>
+                    </a:xfrm>
+                    <a:prstGeom prst="rect">
+                      <a:avLst/>
+                    </a:prstGeom>
+                  </pic:spPr>
+                </pic:pic>
+              </a:graphicData>
+            </a:graphic>
+          </wp:inline>
+        </w:drawing>
+      </w:r>
+    </w:p>
+    <w:p>
+      <w:r>
+        <w:t>Can’t merge but can add an instance to a placement group any time</w:t>
+      </w:r>
+      <w:r>
+        <w:t xml:space="preserve">, and in case of </w:t>
+      </w:r>
+      <w:r>
+        <w:rPr>
+          <w:u w:val="dash"/>
+        </w:rPr>
+        <w:t>insufficient capicity error</w:t>
+      </w:r>
+      <w:r>
+        <w:rPr>
+          <w:u w:val="dash"/>
+        </w:rPr>
+        <w:t xml:space="preserve">, </w:t>
+      </w:r>
+      <w:r>
+        <w:t>stop all instances and reattempt to start all of them again.</w:t>
+      </w:r>
+    </w:p>
+    <w:p/>
+    <w:p/>
+    <w:p>
+      <w:r>
+        <w:t>Confusing:</w:t>
+      </w:r>
+    </w:p>
+    <w:p/>
+    <w:p>
+      <w:r>
+        <w:rPr>
+          <w:noProof/>
+          <w:lang w:val="en-IN"/>
+        </w:rPr>
+        <w:drawing>
+          <wp:inline distT="0" distB="0" distL="0" distR="0" wp14:anchorId="323EB0E4" wp14:editId="3A04CB88">
+            <wp:extent cx="5943600" cy="1170305"/>
+            <wp:effectExtent l="0" t="0" r="0" b="0"/>
+            <wp:docPr id="36" name="Picture 36"/>
+            <wp:cNvGraphicFramePr>
+              <a:graphicFrameLocks xmlns:a="http://schemas.openxmlformats.org/drawingml/2006/main" noChangeAspect="1"/>
+            </wp:cNvGraphicFramePr>
+            <a:graphic xmlns:a="http://schemas.openxmlformats.org/drawingml/2006/main">
+              <a:graphicData uri="http://schemas.openxmlformats.org/drawingml/2006/picture">
+                <pic:pic xmlns:pic="http://schemas.openxmlformats.org/drawingml/2006/picture">
+                  <pic:nvPicPr>
+                    <pic:cNvPr id="1" name=""/>
+                    <pic:cNvPicPr/>
+                  </pic:nvPicPr>
+                  <pic:blipFill>
+                    <a:blip r:embed="rId47"/>
+                    <a:stretch>
+                      <a:fillRect/>
+                    </a:stretch>
+                  </pic:blipFill>
+                  <pic:spPr>
+                    <a:xfrm>
+                      <a:off x="0" y="0"/>
+                      <a:ext cx="5943600" cy="1170305"/>
+                    </a:xfrm>
+                    <a:prstGeom prst="rect">
+                      <a:avLst/>
+                    </a:prstGeom>
+                  </pic:spPr>
+                </pic:pic>
+              </a:graphicData>
+            </a:graphic>
+          </wp:inline>
+        </w:drawing>
+      </w:r>
+    </w:p>
+    <w:p/>
+    <w:p>
+      <w:r>
+        <w:t>Rebooting not shutdown or Terminate !!</w:t>
+      </w:r>
+    </w:p>
+    <w:p/>
+    <w:p>
+      <w:r>
+        <w:rPr>
+          <w:noProof/>
+          <w:lang w:val="en-IN"/>
+        </w:rPr>
+        <w:lastRenderedPageBreak/>
+        <w:drawing>
+          <wp:inline distT="0" distB="0" distL="0" distR="0" wp14:anchorId="2F56637D" wp14:editId="6915CE3E">
+            <wp:extent cx="3632200" cy="4199253"/>
+            <wp:effectExtent l="0" t="0" r="6350" b="0"/>
+            <wp:docPr id="37" name="Picture 37"/>
+            <wp:cNvGraphicFramePr>
+              <a:graphicFrameLocks xmlns:a="http://schemas.openxmlformats.org/drawingml/2006/main" noChangeAspect="1"/>
+            </wp:cNvGraphicFramePr>
+            <a:graphic xmlns:a="http://schemas.openxmlformats.org/drawingml/2006/main">
+              <a:graphicData uri="http://schemas.openxmlformats.org/drawingml/2006/picture">
+                <pic:pic xmlns:pic="http://schemas.openxmlformats.org/drawingml/2006/picture">
+                  <pic:nvPicPr>
+                    <pic:cNvPr id="1" name=""/>
+                    <pic:cNvPicPr/>
+                  </pic:nvPicPr>
+                  <pic:blipFill>
+                    <a:blip r:embed="rId48"/>
+                    <a:stretch>
+                      <a:fillRect/>
+                    </a:stretch>
+                  </pic:blipFill>
+                  <pic:spPr>
+                    <a:xfrm>
+                      <a:off x="0" y="0"/>
+                      <a:ext cx="3657799" cy="4228848"/>
+                    </a:xfrm>
+                    <a:prstGeom prst="rect">
+                      <a:avLst/>
+                    </a:prstGeom>
+                  </pic:spPr>
+                </pic:pic>
+              </a:graphicData>
+            </a:graphic>
+          </wp:inline>
+        </w:drawing>
+      </w:r>
+    </w:p>
+    <w:p/>
+    <w:p>
+      <w:r>
+        <w:rPr>
+          <w:noProof/>
+          <w:lang w:val="en-IN"/>
+        </w:rPr>
+        <w:drawing>
+          <wp:inline distT="0" distB="0" distL="0" distR="0" wp14:anchorId="16C5D7CA" wp14:editId="66AC7C75">
+            <wp:extent cx="3702818" cy="1474006"/>
+            <wp:effectExtent l="0" t="0" r="0" b="0"/>
+            <wp:docPr id="38" name="Picture 38"/>
+            <wp:cNvGraphicFramePr>
+              <a:graphicFrameLocks xmlns:a="http://schemas.openxmlformats.org/drawingml/2006/main" noChangeAspect="1"/>
+            </wp:cNvGraphicFramePr>
+            <a:graphic xmlns:a="http://schemas.openxmlformats.org/drawingml/2006/main">
+              <a:graphicData uri="http://schemas.openxmlformats.org/drawingml/2006/picture">
+                <pic:pic xmlns:pic="http://schemas.openxmlformats.org/drawingml/2006/picture">
+                  <pic:nvPicPr>
+                    <pic:cNvPr id="1" name=""/>
+                    <pic:cNvPicPr/>
+                  </pic:nvPicPr>
+                  <pic:blipFill>
+                    <a:blip r:embed="rId49"/>
+                    <a:stretch>
+                      <a:fillRect/>
+                    </a:stretch>
+                  </pic:blipFill>
+                  <pic:spPr>
+                    <a:xfrm>
+                      <a:off x="0" y="0"/>
                       <a:ext cx="3720046" cy="1480864"/>
                     </a:xfrm>
                     <a:prstGeom prst="rect">
@@ -2766,10 +2859,13 @@
           </wp:inline>
         </w:drawing>
       </w:r>
-      <w:bookmarkEnd w:id="0"/>
-    </w:p>
-    <w:p>
-      <w:r>
+    </w:p>
+    <w:p>
+      <w:r>
+        <w:rPr>
+          <w:noProof/>
+          <w:lang w:val="en-IN"/>
+        </w:rPr>
         <w:drawing>
           <wp:inline distT="0" distB="0" distL="0" distR="0" wp14:anchorId="4A24349A" wp14:editId="32490FDB">
             <wp:extent cx="3270738" cy="1896050"/>
@@ -2786,7 +2882,7 @@
                     <pic:cNvPicPr/>
                   </pic:nvPicPr>
                   <pic:blipFill>
-                    <a:blip r:embed="rId46"/>
+                    <a:blip r:embed="rId50"/>
                     <a:stretch>
                       <a:fillRect/>
                     </a:stretch>

</xml_diff>